<commit_message>
fpsType 재설정, wanttoquit 재설정중, SettingsUI 재위치등, 설정 저장
</commit_message>
<xml_diff>
--- a/Portpol/Portpol.docx
+++ b/Portpol/Portpol.docx
@@ -386,7 +386,7 @@
                 <w:sz w:val="20"/>
                 <w:shd w:fill="auto" w:val="clear"/>
               </w:rPr>
-              <w:t xml:space="preserve">목숨</w:t>
+              <w:t xml:space="preserve">체력</w:t>
             </w:r>
             <w:r>
               <w:rPr>
@@ -440,6 +440,43 @@
                 <w:shd w:fill="auto" w:val="clear"/>
               </w:rPr>
             </w:pPr>
+            <w:r>
+              <w:rPr>
+                <w:rFonts w:ascii="맑은 고딕" w:hAnsi="맑은 고딕" w:cs="맑은 고딕" w:eastAsia="맑은 고딕"/>
+                <w:color w:val="auto"/>
+                <w:spacing w:val="0"/>
+                <w:position w:val="0"/>
+                <w:sz w:val="20"/>
+                <w:shd w:fill="auto" w:val="clear"/>
+              </w:rPr>
+              <w:t xml:space="preserve">space </w:t>
+            </w:r>
+            <w:r>
+              <w:rPr>
+                <w:rFonts w:ascii="맑은 고딕" w:hAnsi="맑은 고딕" w:cs="맑은 고딕" w:eastAsia="맑은 고딕"/>
+                <w:color w:val="auto"/>
+                <w:spacing w:val="0"/>
+                <w:position w:val="0"/>
+                <w:sz w:val="20"/>
+                <w:shd w:fill="auto" w:val="clear"/>
+              </w:rPr>
+              <w:t xml:space="preserve">키를 이용하여 투사체를 투사체를 쏩니다</w:t>
+            </w:r>
+          </w:p>
+          <w:p>
+            <w:pPr>
+              <w:spacing w:before="0" w:after="0" w:line="240"/>
+              <w:ind w:right="0" w:left="0" w:firstLine="0"/>
+              <w:jc w:val="both"/>
+              <w:rPr>
+                <w:rFonts w:ascii="맑은 고딕" w:hAnsi="맑은 고딕" w:cs="맑은 고딕" w:eastAsia="맑은 고딕"/>
+                <w:color w:val="auto"/>
+                <w:spacing w:val="0"/>
+                <w:position w:val="0"/>
+                <w:sz w:val="20"/>
+                <w:shd w:fill="auto" w:val="clear"/>
+              </w:rPr>
+            </w:pPr>
           </w:p>
           <w:p>
             <w:pPr>
@@ -584,7 +621,7 @@
                 <w:sz w:val="20"/>
                 <w:shd w:fill="auto" w:val="clear"/>
               </w:rPr>
-              <w:t xml:space="preserve">기본 적들은 약 4 이상의 체력을 가지고 있습니다</w:t>
+              <w:t xml:space="preserve">약 4 이상의 체력을 가지고 있습니다</w:t>
             </w:r>
           </w:p>
           <w:p>
@@ -651,33 +688,77 @@
                 <w:sz w:val="20"/>
                 <w:shd w:fill="auto" w:val="clear"/>
               </w:rPr>
-              <w:t xml:space="preserve">기본 적들중 하나가 업그레드된 기본 적이됩니다</w:t>
-            </w:r>
-          </w:p>
-          <w:p>
-            <w:pPr>
-              <w:spacing w:before="0" w:after="0" w:line="240"/>
-              <w:ind w:right="0" w:left="0" w:firstLine="0"/>
-              <w:jc w:val="both"/>
-              <w:rPr>
-                <w:rFonts w:ascii="맑은 고딕" w:hAnsi="맑은 고딕" w:cs="맑은 고딕" w:eastAsia="맑은 고딕"/>
-                <w:color w:val="auto"/>
-                <w:spacing w:val="0"/>
-                <w:position w:val="0"/>
-                <w:sz w:val="20"/>
-                <w:shd w:fill="auto" w:val="clear"/>
-              </w:rPr>
-            </w:pPr>
-            <w:r>
-              <w:rPr>
-                <w:rFonts w:ascii="맑은 고딕" w:hAnsi="맑은 고딕" w:cs="맑은 고딕" w:eastAsia="맑은 고딕"/>
-                <w:color w:val="auto"/>
-                <w:spacing w:val="0"/>
-                <w:position w:val="0"/>
-                <w:sz w:val="20"/>
-                <w:shd w:fill="auto" w:val="clear"/>
-              </w:rPr>
-              <w:t xml:space="preserve">업그레드된 기본 적은 체력이 두배가 됩니다</w:t>
+              <w:t xml:space="preserve">기본 적들중 하나가 업그레</w:t>
+            </w:r>
+            <w:r>
+              <w:rPr>
+                <w:rFonts w:ascii="맑은 고딕" w:hAnsi="맑은 고딕" w:cs="맑은 고딕" w:eastAsia="맑은 고딕"/>
+                <w:color w:val="auto"/>
+                <w:spacing w:val="0"/>
+                <w:position w:val="0"/>
+                <w:sz w:val="20"/>
+                <w:shd w:fill="auto" w:val="clear"/>
+              </w:rPr>
+              <w:t xml:space="preserve">이</w:t>
+            </w:r>
+            <w:r>
+              <w:rPr>
+                <w:rFonts w:ascii="맑은 고딕" w:hAnsi="맑은 고딕" w:cs="맑은 고딕" w:eastAsia="맑은 고딕"/>
+                <w:color w:val="auto"/>
+                <w:spacing w:val="0"/>
+                <w:position w:val="0"/>
+                <w:sz w:val="20"/>
+                <w:shd w:fill="auto" w:val="clear"/>
+              </w:rPr>
+              <w:t xml:space="preserve">드된 기본 적이됩니다</w:t>
+            </w:r>
+          </w:p>
+          <w:p>
+            <w:pPr>
+              <w:spacing w:before="0" w:after="0" w:line="240"/>
+              <w:ind w:right="0" w:left="0" w:firstLine="0"/>
+              <w:jc w:val="both"/>
+              <w:rPr>
+                <w:rFonts w:ascii="맑은 고딕" w:hAnsi="맑은 고딕" w:cs="맑은 고딕" w:eastAsia="맑은 고딕"/>
+                <w:color w:val="auto"/>
+                <w:spacing w:val="0"/>
+                <w:position w:val="0"/>
+                <w:sz w:val="20"/>
+                <w:shd w:fill="auto" w:val="clear"/>
+              </w:rPr>
+            </w:pPr>
+            <w:r>
+              <w:rPr>
+                <w:rFonts w:ascii="맑은 고딕" w:hAnsi="맑은 고딕" w:cs="맑은 고딕" w:eastAsia="맑은 고딕"/>
+                <w:color w:val="auto"/>
+                <w:spacing w:val="0"/>
+                <w:position w:val="0"/>
+                <w:sz w:val="20"/>
+                <w:shd w:fill="auto" w:val="clear"/>
+              </w:rPr>
+              <w:t xml:space="preserve">업그레</w:t>
+            </w:r>
+            <w:r>
+              <w:rPr>
+                <w:rFonts w:ascii="맑은 고딕" w:hAnsi="맑은 고딕" w:cs="맑은 고딕" w:eastAsia="맑은 고딕"/>
+                <w:color w:val="auto"/>
+                <w:spacing w:val="0"/>
+                <w:position w:val="0"/>
+                <w:sz w:val="20"/>
+                <w:shd w:fill="auto" w:val="clear"/>
+              </w:rPr>
+              <w:t xml:space="preserve">이</w:t>
+            </w:r>
+            <w:r>
+              <w:rPr>
+                <w:rFonts w:ascii="맑은 고딕" w:hAnsi="맑은 고딕" w:cs="맑은 고딕" w:eastAsia="맑은 고딕"/>
+                <w:color w:val="auto"/>
+                <w:spacing w:val="0"/>
+                <w:position w:val="0"/>
+                <w:sz w:val="20"/>
+                <w:shd w:fill="auto" w:val="clear"/>
+              </w:rPr>
+              <w:t xml:space="preserve">드된 기본 적은 체력이 두배가 됩니다</w:t>
             </w:r>
           </w:p>
           <w:p>
@@ -798,7 +879,7 @@
                 <w:sz w:val="20"/>
                 <w:shd w:fill="auto" w:val="clear"/>
               </w:rPr>
-              <w:t xml:space="preserve">플레이어는 </w:t>
+              <w:t xml:space="preserve">만약에 플레이어가 적에 닿는 다면 </w:t>
             </w:r>
             <w:r>
               <w:rPr>
@@ -810,18 +891,7 @@
                 <w:sz w:val="20"/>
                 <w:shd w:fill="auto" w:val="clear"/>
               </w:rPr>
-              <w:t xml:space="preserve">투사체</w:t>
-            </w:r>
-            <w:r>
-              <w:rPr>
-                <w:rFonts w:ascii="맑은 고딕" w:hAnsi="맑은 고딕" w:cs="맑은 고딕" w:eastAsia="맑은 고딕"/>
-                <w:color w:val="auto"/>
-                <w:spacing w:val="0"/>
-                <w:position w:val="0"/>
-                <w:sz w:val="20"/>
-                <w:shd w:fill="auto" w:val="clear"/>
-              </w:rPr>
-              <w:t xml:space="preserve">를</w:t>
+              <w:t xml:space="preserve">체력</w:t>
             </w:r>
             <w:r>
               <w:rPr>
@@ -844,48 +914,44 @@
                 <w:sz w:val="20"/>
                 <w:shd w:fill="auto" w:val="clear"/>
               </w:rPr>
-              <w:t xml:space="preserve">쏘아서 앞에 적을 잡으며 앞으로 나아갑니다</w:t>
-            </w:r>
-          </w:p>
-          <w:p>
-            <w:pPr>
-              <w:spacing w:before="0" w:after="0" w:line="240"/>
-              <w:ind w:right="0" w:left="0" w:firstLine="0"/>
-              <w:jc w:val="both"/>
-              <w:rPr>
-                <w:rFonts w:ascii="맑은 고딕" w:hAnsi="맑은 고딕" w:cs="맑은 고딕" w:eastAsia="맑은 고딕"/>
-                <w:color w:val="auto"/>
-                <w:spacing w:val="0"/>
-                <w:position w:val="0"/>
-                <w:sz w:val="20"/>
-                <w:shd w:fill="auto" w:val="clear"/>
-              </w:rPr>
-            </w:pPr>
-          </w:p>
-          <w:p>
-            <w:pPr>
-              <w:spacing w:before="0" w:after="0" w:line="240"/>
-              <w:ind w:right="0" w:left="0" w:firstLine="0"/>
-              <w:jc w:val="both"/>
-              <w:rPr>
-                <w:rFonts w:ascii="맑은 고딕" w:hAnsi="맑은 고딕" w:cs="맑은 고딕" w:eastAsia="맑은 고딕"/>
-                <w:color w:val="auto"/>
-                <w:spacing w:val="0"/>
-                <w:position w:val="0"/>
-                <w:sz w:val="20"/>
-                <w:shd w:fill="auto" w:val="clear"/>
-              </w:rPr>
-            </w:pPr>
-            <w:r>
-              <w:rPr>
-                <w:rFonts w:ascii="맑은 고딕" w:hAnsi="맑은 고딕" w:cs="맑은 고딕" w:eastAsia="맑은 고딕"/>
-                <w:color w:val="auto"/>
-                <w:spacing w:val="0"/>
-                <w:position w:val="0"/>
-                <w:sz w:val="20"/>
-                <w:shd w:fill="auto" w:val="clear"/>
-              </w:rPr>
-              <w:t xml:space="preserve">만약에 플레이어가 적에 닿는 다면 </w:t>
+              <w:t xml:space="preserve">하나</w:t>
+            </w:r>
+            <w:r>
+              <w:rPr>
+                <w:rFonts w:ascii="맑은 고딕" w:hAnsi="맑은 고딕" w:cs="맑은 고딕" w:eastAsia="맑은 고딕"/>
+                <w:color w:val="auto"/>
+                <w:spacing w:val="0"/>
+                <w:position w:val="0"/>
+                <w:sz w:val="20"/>
+                <w:shd w:fill="auto" w:val="clear"/>
+              </w:rPr>
+              <w:t xml:space="preserve">를 잃고</w:t>
+            </w:r>
+          </w:p>
+          <w:p>
+            <w:pPr>
+              <w:spacing w:before="0" w:after="0" w:line="240"/>
+              <w:ind w:right="0" w:left="0" w:firstLine="0"/>
+              <w:jc w:val="both"/>
+              <w:rPr>
+                <w:rFonts w:ascii="맑은 고딕" w:hAnsi="맑은 고딕" w:cs="맑은 고딕" w:eastAsia="맑은 고딕"/>
+                <w:color w:val="auto"/>
+                <w:spacing w:val="0"/>
+                <w:position w:val="0"/>
+                <w:sz w:val="20"/>
+                <w:shd w:fill="auto" w:val="clear"/>
+              </w:rPr>
+            </w:pPr>
+            <w:r>
+              <w:rPr>
+                <w:rFonts w:ascii="맑은 고딕" w:hAnsi="맑은 고딕" w:cs="맑은 고딕" w:eastAsia="맑은 고딕"/>
+                <w:color w:val="auto"/>
+                <w:spacing w:val="0"/>
+                <w:position w:val="0"/>
+                <w:sz w:val="20"/>
+                <w:shd w:fill="auto" w:val="clear"/>
+              </w:rPr>
+              <w:t xml:space="preserve">2초 동안 </w:t>
             </w:r>
             <w:r>
               <w:rPr>
@@ -897,44 +963,59 @@
                 <w:sz w:val="20"/>
                 <w:shd w:fill="auto" w:val="clear"/>
               </w:rPr>
-              <w:t xml:space="preserve">목숨 </w:t>
-            </w:r>
-            <w:r>
-              <w:rPr>
-                <w:rFonts w:ascii="맑은 고딕" w:hAnsi="맑은 고딕" w:cs="맑은 고딕" w:eastAsia="맑은 고딕"/>
-                <w:color w:val="auto"/>
-                <w:spacing w:val="0"/>
-                <w:position w:val="0"/>
-                <w:sz w:val="20"/>
-                <w:shd w:fill="auto" w:val="clear"/>
-              </w:rPr>
-              <w:t xml:space="preserve">한개를 잃고</w:t>
-            </w:r>
-          </w:p>
-          <w:p>
-            <w:pPr>
-              <w:spacing w:before="0" w:after="0" w:line="240"/>
-              <w:ind w:right="0" w:left="0" w:firstLine="0"/>
-              <w:jc w:val="both"/>
-              <w:rPr>
-                <w:rFonts w:ascii="맑은 고딕" w:hAnsi="맑은 고딕" w:cs="맑은 고딕" w:eastAsia="맑은 고딕"/>
-                <w:color w:val="auto"/>
-                <w:spacing w:val="0"/>
-                <w:position w:val="0"/>
-                <w:sz w:val="20"/>
-                <w:shd w:fill="auto" w:val="clear"/>
-              </w:rPr>
-            </w:pPr>
-            <w:r>
-              <w:rPr>
-                <w:rFonts w:ascii="맑은 고딕" w:hAnsi="맑은 고딕" w:cs="맑은 고딕" w:eastAsia="맑은 고딕"/>
-                <w:color w:val="auto"/>
-                <w:spacing w:val="0"/>
-                <w:position w:val="0"/>
-                <w:sz w:val="20"/>
-                <w:shd w:fill="auto" w:val="clear"/>
-              </w:rPr>
-              <w:t xml:space="preserve">2초 동안 </w:t>
+              <w:t xml:space="preserve">무적 </w:t>
+            </w:r>
+            <w:r>
+              <w:rPr>
+                <w:rFonts w:ascii="맑은 고딕" w:hAnsi="맑은 고딕" w:cs="맑은 고딕" w:eastAsia="맑은 고딕"/>
+                <w:color w:val="auto"/>
+                <w:spacing w:val="0"/>
+                <w:position w:val="0"/>
+                <w:sz w:val="20"/>
+                <w:shd w:fill="auto" w:val="clear"/>
+              </w:rPr>
+              <w:t xml:space="preserve">시간을 가지게 됩니다</w:t>
+            </w:r>
+          </w:p>
+          <w:p>
+            <w:pPr>
+              <w:spacing w:before="0" w:after="0" w:line="240"/>
+              <w:ind w:right="0" w:left="0" w:firstLine="0"/>
+              <w:jc w:val="both"/>
+              <w:rPr>
+                <w:rFonts w:ascii="맑은 고딕" w:hAnsi="맑은 고딕" w:cs="맑은 고딕" w:eastAsia="맑은 고딕"/>
+                <w:color w:val="auto"/>
+                <w:spacing w:val="0"/>
+                <w:position w:val="0"/>
+                <w:sz w:val="20"/>
+                <w:shd w:fill="auto" w:val="clear"/>
+              </w:rPr>
+            </w:pPr>
+          </w:p>
+          <w:p>
+            <w:pPr>
+              <w:spacing w:before="0" w:after="0" w:line="240"/>
+              <w:ind w:right="0" w:left="0" w:firstLine="0"/>
+              <w:jc w:val="both"/>
+              <w:rPr>
+                <w:rFonts w:ascii="맑은 고딕" w:hAnsi="맑은 고딕" w:cs="맑은 고딕" w:eastAsia="맑은 고딕"/>
+                <w:color w:val="auto"/>
+                <w:spacing w:val="0"/>
+                <w:position w:val="0"/>
+                <w:sz w:val="20"/>
+                <w:shd w:fill="auto" w:val="clear"/>
+              </w:rPr>
+            </w:pPr>
+            <w:r>
+              <w:rPr>
+                <w:rFonts w:ascii="맑은 고딕" w:hAnsi="맑은 고딕" w:cs="맑은 고딕" w:eastAsia="맑은 고딕"/>
+                <w:color w:val="auto"/>
+                <w:spacing w:val="0"/>
+                <w:position w:val="0"/>
+                <w:sz w:val="20"/>
+                <w:shd w:fill="auto" w:val="clear"/>
+              </w:rPr>
+              <w:t xml:space="preserve">기본 적을 </w:t>
             </w:r>
             <w:r>
               <w:rPr>
@@ -946,59 +1027,33 @@
                 <w:sz w:val="20"/>
                 <w:shd w:fill="auto" w:val="clear"/>
               </w:rPr>
-              <w:t xml:space="preserve">무적 </w:t>
-            </w:r>
-            <w:r>
-              <w:rPr>
-                <w:rFonts w:ascii="맑은 고딕" w:hAnsi="맑은 고딕" w:cs="맑은 고딕" w:eastAsia="맑은 고딕"/>
-                <w:color w:val="auto"/>
-                <w:spacing w:val="0"/>
-                <w:position w:val="0"/>
-                <w:sz w:val="20"/>
-                <w:shd w:fill="auto" w:val="clear"/>
-              </w:rPr>
-              <w:t xml:space="preserve">시간을 가지게 됩니다</w:t>
-            </w:r>
-          </w:p>
-          <w:p>
-            <w:pPr>
-              <w:spacing w:before="0" w:after="0" w:line="240"/>
-              <w:ind w:right="0" w:left="0" w:firstLine="0"/>
-              <w:jc w:val="both"/>
-              <w:rPr>
-                <w:rFonts w:ascii="맑은 고딕" w:hAnsi="맑은 고딕" w:cs="맑은 고딕" w:eastAsia="맑은 고딕"/>
-                <w:color w:val="auto"/>
-                <w:spacing w:val="0"/>
-                <w:position w:val="0"/>
-                <w:sz w:val="20"/>
-                <w:shd w:fill="auto" w:val="clear"/>
-              </w:rPr>
-            </w:pPr>
-          </w:p>
-          <w:p>
-            <w:pPr>
-              <w:spacing w:before="0" w:after="0" w:line="240"/>
-              <w:ind w:right="0" w:left="0" w:firstLine="0"/>
-              <w:jc w:val="both"/>
-              <w:rPr>
-                <w:rFonts w:ascii="맑은 고딕" w:hAnsi="맑은 고딕" w:cs="맑은 고딕" w:eastAsia="맑은 고딕"/>
-                <w:color w:val="auto"/>
-                <w:spacing w:val="0"/>
-                <w:position w:val="0"/>
-                <w:sz w:val="20"/>
-                <w:shd w:fill="auto" w:val="clear"/>
-              </w:rPr>
-            </w:pPr>
-            <w:r>
-              <w:rPr>
-                <w:rFonts w:ascii="맑은 고딕" w:hAnsi="맑은 고딕" w:cs="맑은 고딕" w:eastAsia="맑은 고딕"/>
-                <w:color w:val="auto"/>
-                <w:spacing w:val="0"/>
-                <w:position w:val="0"/>
-                <w:sz w:val="20"/>
-                <w:shd w:fill="auto" w:val="clear"/>
-              </w:rPr>
-              <w:t xml:space="preserve">기본 적을 </w:t>
+              <w:t xml:space="preserve">쓰러트린다면</w:t>
+            </w:r>
+          </w:p>
+          <w:p>
+            <w:pPr>
+              <w:spacing w:before="0" w:after="0" w:line="240"/>
+              <w:ind w:right="0" w:left="0" w:firstLine="0"/>
+              <w:jc w:val="both"/>
+              <w:rPr>
+                <w:rFonts w:ascii="맑은 고딕" w:hAnsi="맑은 고딕" w:cs="맑은 고딕" w:eastAsia="맑은 고딕"/>
+                <w:color w:val="auto"/>
+                <w:spacing w:val="0"/>
+                <w:position w:val="0"/>
+                <w:sz w:val="20"/>
+                <w:shd w:fill="auto" w:val="clear"/>
+              </w:rPr>
+            </w:pPr>
+            <w:r>
+              <w:rPr>
+                <w:rFonts w:ascii="맑은 고딕" w:hAnsi="맑은 고딕" w:cs="맑은 고딕" w:eastAsia="맑은 고딕"/>
+                <w:color w:val="auto"/>
+                <w:spacing w:val="0"/>
+                <w:position w:val="0"/>
+                <w:sz w:val="20"/>
+                <w:shd w:fill="auto" w:val="clear"/>
+              </w:rPr>
+              <w:t xml:space="preserve">    </w:t>
             </w:r>
             <w:r>
               <w:rPr>
@@ -1010,6 +1065,1735 @@
                 <w:sz w:val="20"/>
                 <w:shd w:fill="auto" w:val="clear"/>
               </w:rPr>
+              <w:t xml:space="preserve">점수 </w:t>
+            </w:r>
+            <w:r>
+              <w:rPr>
+                <w:rFonts w:ascii="맑은 고딕" w:hAnsi="맑은 고딕" w:cs="맑은 고딕" w:eastAsia="맑은 고딕"/>
+                <w:color w:val="auto"/>
+                <w:spacing w:val="0"/>
+                <w:position w:val="0"/>
+                <w:sz w:val="20"/>
+                <w:shd w:fill="auto" w:val="clear"/>
+              </w:rPr>
+              <w:t xml:space="preserve">200점을 얻고</w:t>
+            </w:r>
+          </w:p>
+          <w:p>
+            <w:pPr>
+              <w:spacing w:before="0" w:after="0" w:line="240"/>
+              <w:ind w:right="0" w:left="0" w:firstLine="0"/>
+              <w:jc w:val="both"/>
+              <w:rPr>
+                <w:rFonts w:ascii="맑은 고딕" w:hAnsi="맑은 고딕" w:cs="맑은 고딕" w:eastAsia="맑은 고딕"/>
+                <w:color w:val="auto"/>
+                <w:spacing w:val="0"/>
+                <w:position w:val="0"/>
+                <w:sz w:val="20"/>
+                <w:shd w:fill="auto" w:val="clear"/>
+              </w:rPr>
+            </w:pPr>
+            <w:r>
+              <w:rPr>
+                <w:rFonts w:ascii="맑은 고딕" w:hAnsi="맑은 고딕" w:cs="맑은 고딕" w:eastAsia="맑은 고딕"/>
+                <w:color w:val="auto"/>
+                <w:spacing w:val="0"/>
+                <w:position w:val="0"/>
+                <w:sz w:val="20"/>
+                <w:shd w:fill="auto" w:val="clear"/>
+              </w:rPr>
+              <w:t xml:space="preserve">    총 4가지의</w:t>
+            </w:r>
+            <w:r>
+              <w:rPr>
+                <w:rFonts w:ascii="맑은 고딕" w:hAnsi="맑은 고딕" w:cs="맑은 고딕" w:eastAsia="맑은 고딕"/>
+                <w:b/>
+                <w:color w:val="auto"/>
+                <w:spacing w:val="0"/>
+                <w:position w:val="0"/>
+                <w:sz w:val="20"/>
+                <w:shd w:fill="auto" w:val="clear"/>
+              </w:rPr>
+              <w:t xml:space="preserve"> 재화</w:t>
+            </w:r>
+            <w:r>
+              <w:rPr>
+                <w:rFonts w:ascii="맑은 고딕" w:hAnsi="맑은 고딕" w:cs="맑은 고딕" w:eastAsia="맑은 고딕"/>
+                <w:color w:val="auto"/>
+                <w:spacing w:val="0"/>
+                <w:position w:val="0"/>
+                <w:sz w:val="20"/>
+                <w:shd w:fill="auto" w:val="clear"/>
+              </w:rPr>
+              <w:t xml:space="preserve">와</w:t>
+            </w:r>
+            <w:r>
+              <w:rPr>
+                <w:rFonts w:ascii="맑은 고딕" w:hAnsi="맑은 고딕" w:cs="맑은 고딕" w:eastAsia="맑은 고딕"/>
+                <w:b/>
+                <w:color w:val="auto"/>
+                <w:spacing w:val="0"/>
+                <w:position w:val="0"/>
+                <w:sz w:val="20"/>
+                <w:shd w:fill="auto" w:val="clear"/>
+              </w:rPr>
+              <w:t xml:space="preserve"> 아이템 </w:t>
+            </w:r>
+            <w:r>
+              <w:rPr>
+                <w:rFonts w:ascii="맑은 고딕" w:hAnsi="맑은 고딕" w:cs="맑은 고딕" w:eastAsia="맑은 고딕"/>
+                <w:color w:val="auto"/>
+                <w:spacing w:val="0"/>
+                <w:position w:val="0"/>
+                <w:sz w:val="20"/>
+                <w:shd w:fill="auto" w:val="clear"/>
+              </w:rPr>
+              <w:t xml:space="preserve">3가지를</w:t>
+            </w:r>
+          </w:p>
+          <w:p>
+            <w:pPr>
+              <w:spacing w:before="0" w:after="0" w:line="240"/>
+              <w:ind w:right="0" w:left="0" w:firstLine="0"/>
+              <w:jc w:val="both"/>
+              <w:rPr>
+                <w:rFonts w:ascii="맑은 고딕" w:hAnsi="맑은 고딕" w:cs="맑은 고딕" w:eastAsia="맑은 고딕"/>
+                <w:color w:val="auto"/>
+                <w:spacing w:val="0"/>
+                <w:position w:val="0"/>
+                <w:sz w:val="20"/>
+                <w:shd w:fill="auto" w:val="clear"/>
+              </w:rPr>
+            </w:pPr>
+            <w:r>
+              <w:rPr>
+                <w:rFonts w:ascii="맑은 고딕" w:hAnsi="맑은 고딕" w:cs="맑은 고딕" w:eastAsia="맑은 고딕"/>
+                <w:color w:val="auto"/>
+                <w:spacing w:val="0"/>
+                <w:position w:val="0"/>
+                <w:sz w:val="20"/>
+                <w:shd w:fill="auto" w:val="clear"/>
+              </w:rPr>
+              <w:t xml:space="preserve">    다음과 같은 확률로 떨어 트립니다</w:t>
+            </w:r>
+          </w:p>
+          <w:p>
+            <w:pPr>
+              <w:spacing w:before="0" w:after="0" w:line="240"/>
+              <w:ind w:right="0" w:left="0" w:firstLine="0"/>
+              <w:jc w:val="both"/>
+              <w:rPr>
+                <w:rFonts w:ascii="맑은 고딕" w:hAnsi="맑은 고딕" w:cs="맑은 고딕" w:eastAsia="맑은 고딕"/>
+                <w:color w:val="auto"/>
+                <w:spacing w:val="0"/>
+                <w:position w:val="0"/>
+                <w:sz w:val="20"/>
+                <w:shd w:fill="auto" w:val="clear"/>
+              </w:rPr>
+            </w:pPr>
+          </w:p>
+          <w:p>
+            <w:pPr>
+              <w:spacing w:before="0" w:after="0" w:line="240"/>
+              <w:ind w:right="0" w:left="0" w:firstLine="0"/>
+              <w:jc w:val="both"/>
+              <w:rPr>
+                <w:rFonts w:ascii="맑은 고딕" w:hAnsi="맑은 고딕" w:cs="맑은 고딕" w:eastAsia="맑은 고딕"/>
+                <w:b/>
+                <w:color w:val="auto"/>
+                <w:spacing w:val="0"/>
+                <w:position w:val="0"/>
+                <w:sz w:val="20"/>
+                <w:shd w:fill="auto" w:val="clear"/>
+              </w:rPr>
+            </w:pPr>
+            <w:r>
+              <w:rPr>
+                <w:rFonts w:ascii="맑은 고딕" w:hAnsi="맑은 고딕" w:cs="맑은 고딕" w:eastAsia="맑은 고딕"/>
+                <w:b/>
+                <w:color w:val="auto"/>
+                <w:spacing w:val="0"/>
+                <w:position w:val="0"/>
+                <w:sz w:val="20"/>
+                <w:shd w:fill="auto" w:val="clear"/>
+              </w:rPr>
+              <w:t xml:space="preserve"># 재화 확률</w:t>
+            </w:r>
+          </w:p>
+          <w:p>
+            <w:pPr>
+              <w:spacing w:before="0" w:after="0" w:line="240"/>
+              <w:ind w:right="0" w:left="0" w:firstLine="0"/>
+              <w:jc w:val="both"/>
+              <w:rPr>
+                <w:rFonts w:ascii="맑은 고딕" w:hAnsi="맑은 고딕" w:cs="맑은 고딕" w:eastAsia="맑은 고딕"/>
+                <w:b/>
+                <w:color w:val="auto"/>
+                <w:spacing w:val="0"/>
+                <w:position w:val="0"/>
+                <w:sz w:val="20"/>
+                <w:shd w:fill="auto" w:val="clear"/>
+              </w:rPr>
+            </w:pPr>
+            <w:r>
+              <w:rPr>
+                <w:rFonts w:ascii="맑은 고딕" w:hAnsi="맑은 고딕" w:cs="맑은 고딕" w:eastAsia="맑은 고딕"/>
+                <w:color w:val="auto"/>
+                <w:spacing w:val="0"/>
+                <w:position w:val="0"/>
+                <w:sz w:val="20"/>
+                <w:shd w:fill="auto" w:val="clear"/>
+              </w:rPr>
+              <w:t xml:space="preserve">    # 기본 적</w:t>
+            </w:r>
+          </w:p>
+          <w:p>
+            <w:pPr>
+              <w:spacing w:before="0" w:after="0" w:line="240"/>
+              <w:ind w:right="0" w:left="0" w:firstLine="0"/>
+              <w:jc w:val="both"/>
+              <w:rPr>
+                <w:rFonts w:ascii="맑은 고딕" w:hAnsi="맑은 고딕" w:cs="맑은 고딕" w:eastAsia="맑은 고딕"/>
+                <w:color w:val="auto"/>
+                <w:spacing w:val="0"/>
+                <w:position w:val="0"/>
+                <w:sz w:val="20"/>
+                <w:shd w:fill="auto" w:val="clear"/>
+              </w:rPr>
+            </w:pPr>
+            <w:r>
+              <w:rPr>
+                <w:rFonts w:ascii="맑은 고딕" w:hAnsi="맑은 고딕" w:cs="맑은 고딕" w:eastAsia="맑은 고딕"/>
+                <w:color w:val="auto"/>
+                <w:spacing w:val="0"/>
+                <w:position w:val="0"/>
+                <w:sz w:val="20"/>
+                <w:shd w:fill="auto" w:val="clear"/>
+              </w:rPr>
+              <w:t xml:space="preserve">        1. 코인 100% 확률로 2~5개를 떨어트림</w:t>
+            </w:r>
+          </w:p>
+          <w:p>
+            <w:pPr>
+              <w:spacing w:before="0" w:after="0" w:line="240"/>
+              <w:ind w:right="0" w:left="0" w:firstLine="0"/>
+              <w:jc w:val="both"/>
+              <w:rPr>
+                <w:rFonts w:ascii="맑은 고딕" w:hAnsi="맑은 고딕" w:cs="맑은 고딕" w:eastAsia="맑은 고딕"/>
+                <w:color w:val="auto"/>
+                <w:spacing w:val="0"/>
+                <w:position w:val="0"/>
+                <w:sz w:val="20"/>
+                <w:shd w:fill="auto" w:val="clear"/>
+              </w:rPr>
+            </w:pPr>
+            <w:r>
+              <w:rPr>
+                <w:rFonts w:ascii="맑은 고딕" w:hAnsi="맑은 고딕" w:cs="맑은 고딕" w:eastAsia="맑은 고딕"/>
+                <w:color w:val="auto"/>
+                <w:spacing w:val="0"/>
+                <w:position w:val="0"/>
+                <w:sz w:val="20"/>
+                <w:shd w:fill="auto" w:val="clear"/>
+              </w:rPr>
+              <w:t xml:space="preserve">        2. 루비 30% 확률로 2~4개를 떨어트림</w:t>
+            </w:r>
+          </w:p>
+          <w:p>
+            <w:pPr>
+              <w:spacing w:before="0" w:after="0" w:line="240"/>
+              <w:ind w:right="0" w:left="0" w:firstLine="0"/>
+              <w:jc w:val="both"/>
+              <w:rPr>
+                <w:rFonts w:ascii="맑은 고딕" w:hAnsi="맑은 고딕" w:cs="맑은 고딕" w:eastAsia="맑은 고딕"/>
+                <w:color w:val="auto"/>
+                <w:spacing w:val="0"/>
+                <w:position w:val="0"/>
+                <w:sz w:val="20"/>
+                <w:shd w:fill="auto" w:val="clear"/>
+              </w:rPr>
+            </w:pPr>
+            <w:r>
+              <w:rPr>
+                <w:rFonts w:ascii="맑은 고딕" w:hAnsi="맑은 고딕" w:cs="맑은 고딕" w:eastAsia="맑은 고딕"/>
+                <w:color w:val="auto"/>
+                <w:spacing w:val="0"/>
+                <w:position w:val="0"/>
+                <w:sz w:val="20"/>
+                <w:shd w:fill="auto" w:val="clear"/>
+              </w:rPr>
+              <w:t xml:space="preserve">        3. 다이아몬드 10% 확률로 1~3개를 떨어트림</w:t>
+            </w:r>
+          </w:p>
+          <w:p>
+            <w:pPr>
+              <w:spacing w:before="0" w:after="0" w:line="240"/>
+              <w:ind w:right="0" w:left="0" w:firstLine="0"/>
+              <w:jc w:val="both"/>
+              <w:rPr>
+                <w:rFonts w:ascii="맑은 고딕" w:hAnsi="맑은 고딕" w:cs="맑은 고딕" w:eastAsia="맑은 고딕"/>
+                <w:color w:val="auto"/>
+                <w:spacing w:val="0"/>
+                <w:position w:val="0"/>
+                <w:sz w:val="20"/>
+                <w:shd w:fill="auto" w:val="clear"/>
+              </w:rPr>
+            </w:pPr>
+            <w:r>
+              <w:rPr>
+                <w:rFonts w:ascii="맑은 고딕" w:hAnsi="맑은 고딕" w:cs="맑은 고딕" w:eastAsia="맑은 고딕"/>
+                <w:color w:val="auto"/>
+                <w:spacing w:val="0"/>
+                <w:position w:val="0"/>
+                <w:sz w:val="20"/>
+                <w:shd w:fill="auto" w:val="clear"/>
+              </w:rPr>
+              <w:t xml:space="preserve">        4. 에메랄드 3% 확률로 1~2개를 떨어트림</w:t>
+            </w:r>
+          </w:p>
+          <w:p>
+            <w:pPr>
+              <w:spacing w:before="0" w:after="0" w:line="240"/>
+              <w:ind w:right="0" w:left="0" w:firstLine="0"/>
+              <w:jc w:val="both"/>
+              <w:rPr>
+                <w:rFonts w:ascii="맑은 고딕" w:hAnsi="맑은 고딕" w:cs="맑은 고딕" w:eastAsia="맑은 고딕"/>
+                <w:b/>
+                <w:color w:val="auto"/>
+                <w:spacing w:val="0"/>
+                <w:position w:val="0"/>
+                <w:sz w:val="20"/>
+                <w:shd w:fill="auto" w:val="clear"/>
+              </w:rPr>
+            </w:pPr>
+            <w:r>
+              <w:rPr>
+                <w:rFonts w:ascii="맑은 고딕" w:hAnsi="맑은 고딕" w:cs="맑은 고딕" w:eastAsia="맑은 고딕"/>
+                <w:color w:val="auto"/>
+                <w:spacing w:val="0"/>
+                <w:position w:val="0"/>
+                <w:sz w:val="20"/>
+                <w:shd w:fill="auto" w:val="clear"/>
+              </w:rPr>
+              <w:t xml:space="preserve">    # 업그레이드된 기본 적</w:t>
+            </w:r>
+          </w:p>
+          <w:p>
+            <w:pPr>
+              <w:spacing w:before="0" w:after="0" w:line="240"/>
+              <w:ind w:right="0" w:left="0" w:firstLine="0"/>
+              <w:jc w:val="both"/>
+              <w:rPr>
+                <w:rFonts w:ascii="맑은 고딕" w:hAnsi="맑은 고딕" w:cs="맑은 고딕" w:eastAsia="맑은 고딕"/>
+                <w:color w:val="auto"/>
+                <w:spacing w:val="0"/>
+                <w:position w:val="0"/>
+                <w:sz w:val="20"/>
+                <w:shd w:fill="auto" w:val="clear"/>
+              </w:rPr>
+            </w:pPr>
+            <w:r>
+              <w:rPr>
+                <w:rFonts w:ascii="맑은 고딕" w:hAnsi="맑은 고딕" w:cs="맑은 고딕" w:eastAsia="맑은 고딕"/>
+                <w:color w:val="auto"/>
+                <w:spacing w:val="0"/>
+                <w:position w:val="0"/>
+                <w:sz w:val="20"/>
+                <w:shd w:fill="auto" w:val="clear"/>
+              </w:rPr>
+              <w:t xml:space="preserve">        1. 확률이 2배 증가</w:t>
+            </w:r>
+          </w:p>
+          <w:p>
+            <w:pPr>
+              <w:spacing w:before="0" w:after="0" w:line="240"/>
+              <w:ind w:right="0" w:left="0" w:firstLine="0"/>
+              <w:jc w:val="both"/>
+              <w:rPr>
+                <w:rFonts w:ascii="맑은 고딕" w:hAnsi="맑은 고딕" w:cs="맑은 고딕" w:eastAsia="맑은 고딕"/>
+                <w:color w:val="auto"/>
+                <w:spacing w:val="0"/>
+                <w:position w:val="0"/>
+                <w:sz w:val="20"/>
+                <w:shd w:fill="auto" w:val="clear"/>
+              </w:rPr>
+            </w:pPr>
+            <w:r>
+              <w:rPr>
+                <w:rFonts w:ascii="맑은 고딕" w:hAnsi="맑은 고딕" w:cs="맑은 고딕" w:eastAsia="맑은 고딕"/>
+                <w:color w:val="auto"/>
+                <w:spacing w:val="0"/>
+                <w:position w:val="0"/>
+                <w:sz w:val="20"/>
+                <w:shd w:fill="auto" w:val="clear"/>
+              </w:rPr>
+              <w:t xml:space="preserve">        2. 수량이 2배 증가</w:t>
+            </w:r>
+          </w:p>
+          <w:p>
+            <w:pPr>
+              <w:spacing w:before="0" w:after="0" w:line="240"/>
+              <w:ind w:right="0" w:left="0" w:firstLine="0"/>
+              <w:jc w:val="both"/>
+              <w:rPr>
+                <w:rFonts w:ascii="맑은 고딕" w:hAnsi="맑은 고딕" w:cs="맑은 고딕" w:eastAsia="맑은 고딕"/>
+                <w:b/>
+                <w:color w:val="auto"/>
+                <w:spacing w:val="0"/>
+                <w:position w:val="0"/>
+                <w:sz w:val="20"/>
+                <w:shd w:fill="auto" w:val="clear"/>
+              </w:rPr>
+            </w:pPr>
+            <w:r>
+              <w:rPr>
+                <w:rFonts w:ascii="맑은 고딕" w:hAnsi="맑은 고딕" w:cs="맑은 고딕" w:eastAsia="맑은 고딕"/>
+                <w:color w:val="auto"/>
+                <w:spacing w:val="0"/>
+                <w:position w:val="0"/>
+                <w:sz w:val="20"/>
+                <w:shd w:fill="auto" w:val="clear"/>
+              </w:rPr>
+              <w:t xml:space="preserve">    # 보스</w:t>
+            </w:r>
+          </w:p>
+          <w:p>
+            <w:pPr>
+              <w:spacing w:before="0" w:after="0" w:line="240"/>
+              <w:ind w:right="0" w:left="0" w:firstLine="0"/>
+              <w:jc w:val="both"/>
+              <w:rPr>
+                <w:rFonts w:ascii="맑은 고딕" w:hAnsi="맑은 고딕" w:cs="맑은 고딕" w:eastAsia="맑은 고딕"/>
+                <w:color w:val="auto"/>
+                <w:spacing w:val="0"/>
+                <w:position w:val="0"/>
+                <w:sz w:val="20"/>
+                <w:shd w:fill="auto" w:val="clear"/>
+              </w:rPr>
+            </w:pPr>
+            <w:r>
+              <w:rPr>
+                <w:rFonts w:ascii="맑은 고딕" w:hAnsi="맑은 고딕" w:cs="맑은 고딕" w:eastAsia="맑은 고딕"/>
+                <w:color w:val="auto"/>
+                <w:spacing w:val="0"/>
+                <w:position w:val="0"/>
+                <w:sz w:val="20"/>
+                <w:shd w:fill="auto" w:val="clear"/>
+              </w:rPr>
+              <w:t xml:space="preserve">        1. 코인 100% 확률로 12~26개를 떨어트림</w:t>
+            </w:r>
+          </w:p>
+          <w:p>
+            <w:pPr>
+              <w:spacing w:before="0" w:after="0" w:line="240"/>
+              <w:ind w:right="0" w:left="0" w:firstLine="0"/>
+              <w:jc w:val="both"/>
+              <w:rPr>
+                <w:rFonts w:ascii="맑은 고딕" w:hAnsi="맑은 고딕" w:cs="맑은 고딕" w:eastAsia="맑은 고딕"/>
+                <w:color w:val="auto"/>
+                <w:spacing w:val="0"/>
+                <w:position w:val="0"/>
+                <w:sz w:val="20"/>
+                <w:shd w:fill="auto" w:val="clear"/>
+              </w:rPr>
+            </w:pPr>
+            <w:r>
+              <w:rPr>
+                <w:rFonts w:ascii="맑은 고딕" w:hAnsi="맑은 고딕" w:cs="맑은 고딕" w:eastAsia="맑은 고딕"/>
+                <w:color w:val="auto"/>
+                <w:spacing w:val="0"/>
+                <w:position w:val="0"/>
+                <w:sz w:val="20"/>
+                <w:shd w:fill="auto" w:val="clear"/>
+              </w:rPr>
+              <w:t xml:space="preserve">        2. 루비 100% 확률로 6~10개를 떨어트림</w:t>
+            </w:r>
+          </w:p>
+          <w:p>
+            <w:pPr>
+              <w:spacing w:before="0" w:after="0" w:line="240"/>
+              <w:ind w:right="0" w:left="0" w:firstLine="0"/>
+              <w:jc w:val="both"/>
+              <w:rPr>
+                <w:rFonts w:ascii="맑은 고딕" w:hAnsi="맑은 고딕" w:cs="맑은 고딕" w:eastAsia="맑은 고딕"/>
+                <w:color w:val="auto"/>
+                <w:spacing w:val="0"/>
+                <w:position w:val="0"/>
+                <w:sz w:val="20"/>
+                <w:shd w:fill="auto" w:val="clear"/>
+              </w:rPr>
+            </w:pPr>
+            <w:r>
+              <w:rPr>
+                <w:rFonts w:ascii="맑은 고딕" w:hAnsi="맑은 고딕" w:cs="맑은 고딕" w:eastAsia="맑은 고딕"/>
+                <w:color w:val="auto"/>
+                <w:spacing w:val="0"/>
+                <w:position w:val="0"/>
+                <w:sz w:val="20"/>
+                <w:shd w:fill="auto" w:val="clear"/>
+              </w:rPr>
+              <w:t xml:space="preserve">        3. 다이아몬드 70% 확률로 4~8개를 떨어트림</w:t>
+            </w:r>
+          </w:p>
+          <w:p>
+            <w:pPr>
+              <w:spacing w:before="0" w:after="0" w:line="240"/>
+              <w:ind w:right="0" w:left="0" w:firstLine="0"/>
+              <w:jc w:val="both"/>
+              <w:rPr>
+                <w:rFonts w:ascii="맑은 고딕" w:hAnsi="맑은 고딕" w:cs="맑은 고딕" w:eastAsia="맑은 고딕"/>
+                <w:color w:val="auto"/>
+                <w:spacing w:val="0"/>
+                <w:position w:val="0"/>
+                <w:sz w:val="20"/>
+                <w:shd w:fill="auto" w:val="clear"/>
+              </w:rPr>
+            </w:pPr>
+            <w:r>
+              <w:rPr>
+                <w:rFonts w:ascii="맑은 고딕" w:hAnsi="맑은 고딕" w:cs="맑은 고딕" w:eastAsia="맑은 고딕"/>
+                <w:color w:val="auto"/>
+                <w:spacing w:val="0"/>
+                <w:position w:val="0"/>
+                <w:sz w:val="20"/>
+                <w:shd w:fill="auto" w:val="clear"/>
+              </w:rPr>
+              <w:t xml:space="preserve">        4. 에메랄드 40% 확률로 3~6개를 떨어트림</w:t>
+            </w:r>
+          </w:p>
+          <w:p>
+            <w:pPr>
+              <w:spacing w:before="0" w:after="0" w:line="240"/>
+              <w:ind w:right="0" w:left="0" w:firstLine="0"/>
+              <w:jc w:val="both"/>
+              <w:rPr>
+                <w:rFonts w:ascii="맑은 고딕" w:hAnsi="맑은 고딕" w:cs="맑은 고딕" w:eastAsia="맑은 고딕"/>
+                <w:color w:val="auto"/>
+                <w:spacing w:val="0"/>
+                <w:position w:val="0"/>
+                <w:sz w:val="20"/>
+                <w:shd w:fill="auto" w:val="clear"/>
+              </w:rPr>
+            </w:pPr>
+          </w:p>
+          <w:p>
+            <w:pPr>
+              <w:spacing w:before="0" w:after="0" w:line="240"/>
+              <w:ind w:right="0" w:left="0" w:firstLine="0"/>
+              <w:jc w:val="both"/>
+              <w:rPr>
+                <w:rFonts w:ascii="맑은 고딕" w:hAnsi="맑은 고딕" w:cs="맑은 고딕" w:eastAsia="맑은 고딕"/>
+                <w:color w:val="auto"/>
+                <w:spacing w:val="0"/>
+                <w:position w:val="0"/>
+                <w:sz w:val="20"/>
+                <w:shd w:fill="auto" w:val="clear"/>
+              </w:rPr>
+            </w:pPr>
+          </w:p>
+          <w:p>
+            <w:pPr>
+              <w:spacing w:before="0" w:after="0" w:line="240"/>
+              <w:ind w:right="0" w:left="0" w:firstLine="0"/>
+              <w:jc w:val="both"/>
+              <w:rPr>
+                <w:rFonts w:ascii="맑은 고딕" w:hAnsi="맑은 고딕" w:cs="맑은 고딕" w:eastAsia="맑은 고딕"/>
+                <w:color w:val="auto"/>
+                <w:spacing w:val="0"/>
+                <w:position w:val="0"/>
+                <w:sz w:val="20"/>
+                <w:shd w:fill="auto" w:val="clear"/>
+              </w:rPr>
+            </w:pPr>
+            <w:r>
+              <w:rPr>
+                <w:rFonts w:ascii="맑은 고딕" w:hAnsi="맑은 고딕" w:cs="맑은 고딕" w:eastAsia="맑은 고딕"/>
+                <w:b/>
+                <w:color w:val="auto"/>
+                <w:spacing w:val="0"/>
+                <w:position w:val="0"/>
+                <w:sz w:val="20"/>
+                <w:shd w:fill="auto" w:val="clear"/>
+              </w:rPr>
+              <w:t xml:space="preserve"># 재화 종류</w:t>
+            </w:r>
+          </w:p>
+          <w:p>
+            <w:pPr>
+              <w:spacing w:before="0" w:after="0" w:line="240"/>
+              <w:ind w:right="0" w:left="0" w:firstLine="0"/>
+              <w:jc w:val="both"/>
+              <w:rPr>
+                <w:rFonts w:ascii="맑은 고딕" w:hAnsi="맑은 고딕" w:cs="맑은 고딕" w:eastAsia="맑은 고딕"/>
+                <w:color w:val="auto"/>
+                <w:spacing w:val="0"/>
+                <w:position w:val="0"/>
+                <w:sz w:val="20"/>
+                <w:shd w:fill="auto" w:val="clear"/>
+              </w:rPr>
+            </w:pPr>
+            <w:r>
+              <w:rPr>
+                <w:rFonts w:ascii="맑은 고딕" w:hAnsi="맑은 고딕" w:cs="맑은 고딕" w:eastAsia="맑은 고딕"/>
+                <w:color w:val="auto"/>
+                <w:spacing w:val="0"/>
+                <w:position w:val="0"/>
+                <w:sz w:val="20"/>
+                <w:shd w:fill="auto" w:val="clear"/>
+              </w:rPr>
+              <w:t xml:space="preserve">    1. 코인 (1원)</w:t>
+            </w:r>
+          </w:p>
+          <w:p>
+            <w:pPr>
+              <w:spacing w:before="0" w:after="0" w:line="240"/>
+              <w:ind w:right="0" w:left="0" w:firstLine="0"/>
+              <w:jc w:val="both"/>
+              <w:rPr>
+                <w:rFonts w:ascii="맑은 고딕" w:hAnsi="맑은 고딕" w:cs="맑은 고딕" w:eastAsia="맑은 고딕"/>
+                <w:color w:val="auto"/>
+                <w:spacing w:val="0"/>
+                <w:position w:val="0"/>
+                <w:sz w:val="20"/>
+                <w:shd w:fill="auto" w:val="clear"/>
+              </w:rPr>
+            </w:pPr>
+            <w:r>
+              <w:rPr>
+                <w:rFonts w:ascii="맑은 고딕" w:hAnsi="맑은 고딕" w:cs="맑은 고딕" w:eastAsia="맑은 고딕"/>
+                <w:color w:val="auto"/>
+                <w:spacing w:val="0"/>
+                <w:position w:val="0"/>
+                <w:sz w:val="20"/>
+                <w:shd w:fill="auto" w:val="clear"/>
+              </w:rPr>
+              <w:t xml:space="preserve">    2. 루비 (10원)</w:t>
+            </w:r>
+          </w:p>
+          <w:p>
+            <w:pPr>
+              <w:spacing w:before="0" w:after="0" w:line="240"/>
+              <w:ind w:right="0" w:left="0" w:firstLine="0"/>
+              <w:jc w:val="both"/>
+              <w:rPr>
+                <w:rFonts w:ascii="맑은 고딕" w:hAnsi="맑은 고딕" w:cs="맑은 고딕" w:eastAsia="맑은 고딕"/>
+                <w:color w:val="auto"/>
+                <w:spacing w:val="0"/>
+                <w:position w:val="0"/>
+                <w:sz w:val="20"/>
+                <w:shd w:fill="auto" w:val="clear"/>
+              </w:rPr>
+            </w:pPr>
+            <w:r>
+              <w:rPr>
+                <w:rFonts w:ascii="맑은 고딕" w:hAnsi="맑은 고딕" w:cs="맑은 고딕" w:eastAsia="맑은 고딕"/>
+                <w:color w:val="auto"/>
+                <w:spacing w:val="0"/>
+                <w:position w:val="0"/>
+                <w:sz w:val="20"/>
+                <w:shd w:fill="auto" w:val="clear"/>
+              </w:rPr>
+              <w:t xml:space="preserve">    3. 다이아 몬드 (20원)</w:t>
+            </w:r>
+          </w:p>
+          <w:p>
+            <w:pPr>
+              <w:spacing w:before="0" w:after="0" w:line="240"/>
+              <w:ind w:right="0" w:left="0" w:firstLine="0"/>
+              <w:jc w:val="both"/>
+              <w:rPr>
+                <w:rFonts w:ascii="맑은 고딕" w:hAnsi="맑은 고딕" w:cs="맑은 고딕" w:eastAsia="맑은 고딕"/>
+                <w:color w:val="auto"/>
+                <w:spacing w:val="0"/>
+                <w:position w:val="0"/>
+                <w:sz w:val="20"/>
+                <w:shd w:fill="auto" w:val="clear"/>
+              </w:rPr>
+            </w:pPr>
+            <w:r>
+              <w:rPr>
+                <w:rFonts w:ascii="맑은 고딕" w:hAnsi="맑은 고딕" w:cs="맑은 고딕" w:eastAsia="맑은 고딕"/>
+                <w:color w:val="auto"/>
+                <w:spacing w:val="0"/>
+                <w:position w:val="0"/>
+                <w:sz w:val="20"/>
+                <w:shd w:fill="auto" w:val="clear"/>
+              </w:rPr>
+              <w:t xml:space="preserve">    4. 에메랄드 (30원)</w:t>
+            </w:r>
+          </w:p>
+          <w:p>
+            <w:pPr>
+              <w:spacing w:before="0" w:after="0" w:line="240"/>
+              <w:ind w:right="0" w:left="0" w:firstLine="0"/>
+              <w:jc w:val="both"/>
+              <w:rPr>
+                <w:rFonts w:ascii="맑은 고딕" w:hAnsi="맑은 고딕" w:cs="맑은 고딕" w:eastAsia="맑은 고딕"/>
+                <w:color w:val="auto"/>
+                <w:spacing w:val="0"/>
+                <w:position w:val="0"/>
+                <w:sz w:val="20"/>
+                <w:shd w:fill="auto" w:val="clear"/>
+              </w:rPr>
+            </w:pPr>
+          </w:p>
+          <w:p>
+            <w:pPr>
+              <w:spacing w:before="0" w:after="0" w:line="240"/>
+              <w:ind w:right="0" w:left="0" w:firstLine="0"/>
+              <w:jc w:val="both"/>
+              <w:rPr>
+                <w:rFonts w:ascii="맑은 고딕" w:hAnsi="맑은 고딕" w:cs="맑은 고딕" w:eastAsia="맑은 고딕"/>
+                <w:color w:val="auto"/>
+                <w:spacing w:val="0"/>
+                <w:position w:val="0"/>
+                <w:sz w:val="20"/>
+                <w:shd w:fill="auto" w:val="clear"/>
+              </w:rPr>
+            </w:pPr>
+          </w:p>
+          <w:p>
+            <w:pPr>
+              <w:spacing w:before="0" w:after="0" w:line="240"/>
+              <w:ind w:right="0" w:left="0" w:firstLine="0"/>
+              <w:jc w:val="both"/>
+              <w:rPr>
+                <w:rFonts w:ascii="맑은 고딕" w:hAnsi="맑은 고딕" w:cs="맑은 고딕" w:eastAsia="맑은 고딕"/>
+                <w:color w:val="auto"/>
+                <w:spacing w:val="0"/>
+                <w:position w:val="0"/>
+                <w:sz w:val="20"/>
+                <w:shd w:fill="auto" w:val="clear"/>
+              </w:rPr>
+            </w:pPr>
+            <w:r>
+              <w:rPr>
+                <w:rFonts w:ascii="맑은 고딕" w:hAnsi="맑은 고딕" w:cs="맑은 고딕" w:eastAsia="맑은 고딕"/>
+                <w:b/>
+                <w:color w:val="auto"/>
+                <w:spacing w:val="0"/>
+                <w:position w:val="0"/>
+                <w:sz w:val="20"/>
+                <w:shd w:fill="auto" w:val="clear"/>
+              </w:rPr>
+              <w:t xml:space="preserve"># 아이템 </w:t>
+            </w:r>
+            <w:r>
+              <w:rPr>
+                <w:rFonts w:ascii="맑은 고딕" w:hAnsi="맑은 고딕" w:cs="맑은 고딕" w:eastAsia="맑은 고딕"/>
+                <w:b/>
+                <w:color w:val="auto"/>
+                <w:spacing w:val="0"/>
+                <w:position w:val="0"/>
+                <w:sz w:val="20"/>
+                <w:shd w:fill="auto" w:val="clear"/>
+              </w:rPr>
+              <w:t xml:space="preserve">종류</w:t>
+            </w:r>
+          </w:p>
+          <w:p>
+            <w:pPr>
+              <w:spacing w:before="0" w:after="0" w:line="240"/>
+              <w:ind w:right="0" w:left="0" w:firstLine="0"/>
+              <w:jc w:val="both"/>
+              <w:rPr>
+                <w:rFonts w:ascii="맑은 고딕" w:hAnsi="맑은 고딕" w:cs="맑은 고딕" w:eastAsia="맑은 고딕"/>
+                <w:color w:val="auto"/>
+                <w:spacing w:val="0"/>
+                <w:position w:val="0"/>
+                <w:sz w:val="20"/>
+                <w:shd w:fill="auto" w:val="clear"/>
+              </w:rPr>
+            </w:pPr>
+            <w:r>
+              <w:rPr>
+                <w:rFonts w:ascii="맑은 고딕" w:hAnsi="맑은 고딕" w:cs="맑은 고딕" w:eastAsia="맑은 고딕"/>
+                <w:color w:val="auto"/>
+                <w:spacing w:val="0"/>
+                <w:position w:val="0"/>
+                <w:sz w:val="20"/>
+                <w:shd w:fill="auto" w:val="clear"/>
+              </w:rPr>
+              <w:t xml:space="preserve">    1. 투사체 강화 - 4 초 동안 투사체 </w:t>
+            </w:r>
+            <w:r>
+              <w:rPr>
+                <w:rFonts w:ascii="맑은 고딕" w:hAnsi="맑은 고딕" w:cs="맑은 고딕" w:eastAsia="맑은 고딕"/>
+                <w:b/>
+                <w:color w:val="auto"/>
+                <w:spacing w:val="0"/>
+                <w:position w:val="0"/>
+                <w:sz w:val="20"/>
+                <w:shd w:fill="auto" w:val="clear"/>
+              </w:rPr>
+              <w:t xml:space="preserve">데미지 2배 </w:t>
+            </w:r>
+            <w:r>
+              <w:rPr>
+                <w:rFonts w:ascii="맑은 고딕" w:hAnsi="맑은 고딕" w:cs="맑은 고딕" w:eastAsia="맑은 고딕"/>
+                <w:color w:val="auto"/>
+                <w:spacing w:val="0"/>
+                <w:position w:val="0"/>
+                <w:sz w:val="20"/>
+                <w:shd w:fill="auto" w:val="clear"/>
+              </w:rPr>
+              <w:t xml:space="preserve">강화</w:t>
+            </w:r>
+          </w:p>
+          <w:p>
+            <w:pPr>
+              <w:spacing w:before="0" w:after="0" w:line="240"/>
+              <w:ind w:right="0" w:left="0" w:firstLine="0"/>
+              <w:jc w:val="both"/>
+              <w:rPr>
+                <w:rFonts w:ascii="맑은 고딕" w:hAnsi="맑은 고딕" w:cs="맑은 고딕" w:eastAsia="맑은 고딕"/>
+                <w:color w:val="auto"/>
+                <w:spacing w:val="0"/>
+                <w:position w:val="0"/>
+                <w:sz w:val="20"/>
+                <w:shd w:fill="auto" w:val="clear"/>
+              </w:rPr>
+            </w:pPr>
+            <w:r>
+              <w:rPr>
+                <w:rFonts w:ascii="맑은 고딕" w:hAnsi="맑은 고딕" w:cs="맑은 고딕" w:eastAsia="맑은 고딕"/>
+                <w:color w:val="auto"/>
+                <w:spacing w:val="0"/>
+                <w:position w:val="0"/>
+                <w:sz w:val="20"/>
+                <w:shd w:fill="auto" w:val="clear"/>
+              </w:rPr>
+              <w:t xml:space="preserve">    2. 쉴드 - 플레이어에게 </w:t>
+            </w:r>
+            <w:r>
+              <w:rPr>
+                <w:rFonts w:ascii="맑은 고딕" w:hAnsi="맑은 고딕" w:cs="맑은 고딕" w:eastAsia="맑은 고딕"/>
+                <w:b/>
+                <w:color w:val="auto"/>
+                <w:spacing w:val="0"/>
+                <w:position w:val="0"/>
+                <w:sz w:val="20"/>
+                <w:shd w:fill="auto" w:val="clear"/>
+              </w:rPr>
+              <w:t xml:space="preserve">추가 체력 </w:t>
+            </w:r>
+            <w:r>
+              <w:rPr>
+                <w:rFonts w:ascii="맑은 고딕" w:hAnsi="맑은 고딕" w:cs="맑은 고딕" w:eastAsia="맑은 고딕"/>
+                <w:color w:val="auto"/>
+                <w:spacing w:val="0"/>
+                <w:position w:val="0"/>
+                <w:sz w:val="20"/>
+                <w:shd w:fill="auto" w:val="clear"/>
+              </w:rPr>
+              <w:t xml:space="preserve">느낌으로 목숨을 하나 더 얻습니다</w:t>
+            </w:r>
+          </w:p>
+          <w:p>
+            <w:pPr>
+              <w:spacing w:before="0" w:after="0" w:line="240"/>
+              <w:ind w:right="0" w:left="0" w:firstLine="0"/>
+              <w:jc w:val="both"/>
+              <w:rPr>
+                <w:rFonts w:ascii="맑은 고딕" w:hAnsi="맑은 고딕" w:cs="맑은 고딕" w:eastAsia="맑은 고딕"/>
+                <w:color w:val="auto"/>
+                <w:spacing w:val="0"/>
+                <w:position w:val="0"/>
+                <w:sz w:val="20"/>
+                <w:shd w:fill="auto" w:val="clear"/>
+              </w:rPr>
+            </w:pPr>
+            <w:r>
+              <w:rPr>
+                <w:rFonts w:ascii="맑은 고딕" w:hAnsi="맑은 고딕" w:cs="맑은 고딕" w:eastAsia="맑은 고딕"/>
+                <w:color w:val="auto"/>
+                <w:spacing w:val="0"/>
+                <w:position w:val="0"/>
+                <w:sz w:val="20"/>
+                <w:shd w:fill="auto" w:val="clear"/>
+              </w:rPr>
+              <w:t xml:space="preserve">    최대치는 1개입니다</w:t>
+            </w:r>
+          </w:p>
+          <w:p>
+            <w:pPr>
+              <w:spacing w:before="0" w:after="0" w:line="240"/>
+              <w:ind w:right="0" w:left="0" w:firstLine="0"/>
+              <w:jc w:val="both"/>
+              <w:rPr>
+                <w:rFonts w:ascii="맑은 고딕" w:hAnsi="맑은 고딕" w:cs="맑은 고딕" w:eastAsia="맑은 고딕"/>
+                <w:b/>
+                <w:color w:val="auto"/>
+                <w:spacing w:val="0"/>
+                <w:position w:val="0"/>
+                <w:sz w:val="20"/>
+                <w:shd w:fill="auto" w:val="clear"/>
+              </w:rPr>
+            </w:pPr>
+            <w:r>
+              <w:rPr>
+                <w:rFonts w:ascii="맑은 고딕" w:hAnsi="맑은 고딕" w:cs="맑은 고딕" w:eastAsia="맑은 고딕"/>
+                <w:color w:val="auto"/>
+                <w:spacing w:val="0"/>
+                <w:position w:val="0"/>
+                <w:sz w:val="20"/>
+                <w:shd w:fill="auto" w:val="clear"/>
+              </w:rPr>
+              <w:t xml:space="preserve">    3. 자석 - 6 초 동안 플레이어 주변에 재화를 </w:t>
+            </w:r>
+            <w:r>
+              <w:rPr>
+                <w:rFonts w:ascii="맑은 고딕" w:hAnsi="맑은 고딕" w:cs="맑은 고딕" w:eastAsia="맑은 고딕"/>
+                <w:b/>
+                <w:color w:val="auto"/>
+                <w:spacing w:val="0"/>
+                <w:position w:val="0"/>
+                <w:sz w:val="20"/>
+                <w:shd w:fill="auto" w:val="clear"/>
+              </w:rPr>
+              <w:t xml:space="preserve">끌어 당깁니다</w:t>
+            </w:r>
+          </w:p>
+          <w:p>
+            <w:pPr>
+              <w:spacing w:before="0" w:after="0" w:line="240"/>
+              <w:ind w:right="0" w:left="0" w:firstLine="0"/>
+              <w:jc w:val="both"/>
+              <w:rPr>
+                <w:rFonts w:ascii="맑은 고딕" w:hAnsi="맑은 고딕" w:cs="맑은 고딕" w:eastAsia="맑은 고딕"/>
+                <w:color w:val="auto"/>
+                <w:spacing w:val="0"/>
+                <w:position w:val="0"/>
+                <w:sz w:val="20"/>
+                <w:shd w:fill="auto" w:val="clear"/>
+              </w:rPr>
+            </w:pPr>
+            <w:r>
+              <w:rPr>
+                <w:rFonts w:ascii="맑은 고딕" w:hAnsi="맑은 고딕" w:cs="맑은 고딕" w:eastAsia="맑은 고딕"/>
+                <w:b/>
+                <w:color w:val="auto"/>
+                <w:spacing w:val="0"/>
+                <w:position w:val="0"/>
+                <w:sz w:val="20"/>
+                <w:shd w:fill="auto" w:val="clear"/>
+              </w:rPr>
+              <w:t xml:space="preserve">    </w:t>
+            </w:r>
+            <w:r>
+              <w:rPr>
+                <w:rFonts w:ascii="맑은 고딕" w:hAnsi="맑은 고딕" w:cs="맑은 고딕" w:eastAsia="맑은 고딕"/>
+                <w:color w:val="auto"/>
+                <w:spacing w:val="0"/>
+                <w:position w:val="0"/>
+                <w:sz w:val="20"/>
+                <w:shd w:fill="auto" w:val="clear"/>
+              </w:rPr>
+              <w:t xml:space="preserve">기타: </w:t>
+            </w:r>
+            <w:r>
+              <w:rPr>
+                <w:rFonts w:ascii="맑은 고딕" w:hAnsi="맑은 고딕" w:cs="맑은 고딕" w:eastAsia="맑은 고딕"/>
+                <w:color w:val="auto"/>
+                <w:spacing w:val="0"/>
+                <w:position w:val="0"/>
+                <w:sz w:val="20"/>
+                <w:shd w:fill="auto" w:val="clear"/>
+              </w:rPr>
+              <w:t xml:space="preserve">아이템이 뜰 확률 (5%)</w:t>
+            </w:r>
+          </w:p>
+          <w:p>
+            <w:pPr>
+              <w:spacing w:before="0" w:after="0" w:line="240"/>
+              <w:ind w:right="0" w:left="0" w:firstLine="0"/>
+              <w:jc w:val="both"/>
+              <w:rPr>
+                <w:rFonts w:ascii="맑은 고딕" w:hAnsi="맑은 고딕" w:cs="맑은 고딕" w:eastAsia="맑은 고딕"/>
+                <w:color w:val="auto"/>
+                <w:spacing w:val="0"/>
+                <w:position w:val="0"/>
+                <w:sz w:val="20"/>
+                <w:shd w:fill="auto" w:val="clear"/>
+              </w:rPr>
+            </w:pPr>
+          </w:p>
+          <w:p>
+            <w:pPr>
+              <w:spacing w:before="0" w:after="0" w:line="240"/>
+              <w:ind w:right="0" w:left="0" w:firstLine="0"/>
+              <w:jc w:val="both"/>
+              <w:rPr>
+                <w:rFonts w:ascii="맑은 고딕" w:hAnsi="맑은 고딕" w:cs="맑은 고딕" w:eastAsia="맑은 고딕"/>
+                <w:b/>
+                <w:color w:val="auto"/>
+                <w:spacing w:val="0"/>
+                <w:position w:val="0"/>
+                <w:sz w:val="20"/>
+                <w:shd w:fill="auto" w:val="clear"/>
+              </w:rPr>
+            </w:pPr>
+            <w:r>
+              <w:rPr>
+                <w:rFonts w:ascii="맑은 고딕" w:hAnsi="맑은 고딕" w:cs="맑은 고딕" w:eastAsia="맑은 고딕"/>
+                <w:b/>
+                <w:color w:val="auto"/>
+                <w:spacing w:val="0"/>
+                <w:position w:val="0"/>
+                <w:sz w:val="20"/>
+                <w:shd w:fill="auto" w:val="clear"/>
+              </w:rPr>
+              <w:t xml:space="preserve"># 운석 장애물</w:t>
+            </w:r>
+          </w:p>
+          <w:p>
+            <w:pPr>
+              <w:spacing w:before="0" w:after="0" w:line="240"/>
+              <w:ind w:right="0" w:left="0" w:firstLine="0"/>
+              <w:jc w:val="both"/>
+              <w:rPr>
+                <w:rFonts w:ascii="맑은 고딕" w:hAnsi="맑은 고딕" w:cs="맑은 고딕" w:eastAsia="맑은 고딕"/>
+                <w:b/>
+                <w:color w:val="auto"/>
+                <w:spacing w:val="0"/>
+                <w:position w:val="0"/>
+                <w:sz w:val="20"/>
+                <w:shd w:fill="auto" w:val="clear"/>
+              </w:rPr>
+            </w:pPr>
+            <w:r>
+              <w:rPr>
+                <w:rFonts w:ascii="맑은 고딕" w:hAnsi="맑은 고딕" w:cs="맑은 고딕" w:eastAsia="맑은 고딕"/>
+                <w:b/>
+                <w:color w:val="auto"/>
+                <w:spacing w:val="0"/>
+                <w:position w:val="0"/>
+                <w:sz w:val="20"/>
+                <w:shd w:fill="auto" w:val="clear"/>
+              </w:rPr>
+              <w:t xml:space="preserve">    </w:t>
+            </w:r>
+            <w:r>
+              <w:rPr>
+                <w:rFonts w:ascii="맑은 고딕" w:hAnsi="맑은 고딕" w:cs="맑은 고딕" w:eastAsia="맑은 고딕"/>
+                <w:color w:val="auto"/>
+                <w:spacing w:val="0"/>
+                <w:position w:val="0"/>
+                <w:sz w:val="20"/>
+                <w:shd w:fill="auto" w:val="clear"/>
+              </w:rPr>
+              <w:t xml:space="preserve">내려오기전에 경고 표시후 내려옵니다</w:t>
+            </w:r>
+          </w:p>
+          <w:p>
+            <w:pPr>
+              <w:spacing w:before="0" w:after="0" w:line="240"/>
+              <w:ind w:right="0" w:left="0" w:firstLine="0"/>
+              <w:jc w:val="both"/>
+              <w:rPr>
+                <w:rFonts w:ascii="맑은 고딕" w:hAnsi="맑은 고딕" w:cs="맑은 고딕" w:eastAsia="맑은 고딕"/>
+                <w:color w:val="auto"/>
+                <w:spacing w:val="0"/>
+                <w:position w:val="0"/>
+                <w:sz w:val="20"/>
+                <w:shd w:fill="auto" w:val="clear"/>
+              </w:rPr>
+            </w:pPr>
+            <w:r>
+              <w:rPr>
+                <w:rFonts w:ascii="맑은 고딕" w:hAnsi="맑은 고딕" w:cs="맑은 고딕" w:eastAsia="맑은 고딕"/>
+                <w:color w:val="auto"/>
+                <w:spacing w:val="0"/>
+                <w:position w:val="0"/>
+                <w:sz w:val="20"/>
+                <w:shd w:fill="auto" w:val="clear"/>
+              </w:rPr>
+              <w:t xml:space="preserve">    운석은 적이 스폰될때나 보스가 스폰 됬을때</w:t>
+            </w:r>
+          </w:p>
+          <w:p>
+            <w:pPr>
+              <w:spacing w:before="0" w:after="0" w:line="240"/>
+              <w:ind w:right="0" w:left="0" w:firstLine="0"/>
+              <w:jc w:val="both"/>
+              <w:rPr>
+                <w:rFonts w:ascii="맑은 고딕" w:hAnsi="맑은 고딕" w:cs="맑은 고딕" w:eastAsia="맑은 고딕"/>
+                <w:color w:val="auto"/>
+                <w:spacing w:val="0"/>
+                <w:position w:val="0"/>
+                <w:sz w:val="20"/>
+                <w:shd w:fill="auto" w:val="clear"/>
+              </w:rPr>
+            </w:pPr>
+            <w:r>
+              <w:rPr>
+                <w:rFonts w:ascii="맑은 고딕" w:hAnsi="맑은 고딕" w:cs="맑은 고딕" w:eastAsia="맑은 고딕"/>
+                <w:color w:val="auto"/>
+                <w:spacing w:val="0"/>
+                <w:position w:val="0"/>
+                <w:sz w:val="20"/>
+                <w:shd w:fill="auto" w:val="clear"/>
+              </w:rPr>
+              <w:t xml:space="preserve">    두가지 경우 모든 상황에서 내려옵니다</w:t>
+            </w:r>
+          </w:p>
+          <w:p>
+            <w:pPr>
+              <w:spacing w:before="0" w:after="0" w:line="240"/>
+              <w:ind w:right="0" w:left="0" w:firstLine="0"/>
+              <w:jc w:val="both"/>
+              <w:rPr>
+                <w:rFonts w:ascii="맑은 고딕" w:hAnsi="맑은 고딕" w:cs="맑은 고딕" w:eastAsia="맑은 고딕"/>
+                <w:color w:val="auto"/>
+                <w:spacing w:val="0"/>
+                <w:position w:val="0"/>
+                <w:sz w:val="20"/>
+                <w:shd w:fill="auto" w:val="clear"/>
+              </w:rPr>
+            </w:pPr>
+            <w:r>
+              <w:rPr>
+                <w:rFonts w:ascii="맑은 고딕" w:hAnsi="맑은 고딕" w:cs="맑은 고딕" w:eastAsia="맑은 고딕"/>
+                <w:color w:val="auto"/>
+                <w:spacing w:val="0"/>
+                <w:position w:val="0"/>
+                <w:sz w:val="20"/>
+                <w:shd w:fill="auto" w:val="clear"/>
+              </w:rPr>
+              <w:t xml:space="preserve">    얼마나 많이 버텼냐에 따라 속도나 개수가 변경되면서 내려옵니다</w:t>
+            </w:r>
+          </w:p>
+          <w:p>
+            <w:pPr>
+              <w:spacing w:before="0" w:after="0" w:line="240"/>
+              <w:ind w:right="0" w:left="0" w:firstLine="0"/>
+              <w:jc w:val="both"/>
+              <w:rPr>
+                <w:rFonts w:ascii="맑은 고딕" w:hAnsi="맑은 고딕" w:cs="맑은 고딕" w:eastAsia="맑은 고딕"/>
+                <w:color w:val="auto"/>
+                <w:spacing w:val="0"/>
+                <w:position w:val="0"/>
+                <w:sz w:val="20"/>
+                <w:shd w:fill="auto" w:val="clear"/>
+              </w:rPr>
+            </w:pPr>
+            <w:r>
+              <w:rPr>
+                <w:rFonts w:ascii="맑은 고딕" w:hAnsi="맑은 고딕" w:cs="맑은 고딕" w:eastAsia="맑은 고딕"/>
+                <w:color w:val="auto"/>
+                <w:spacing w:val="0"/>
+                <w:position w:val="0"/>
+                <w:sz w:val="20"/>
+                <w:shd w:fill="auto" w:val="clear"/>
+              </w:rPr>
+              <w:t xml:space="preserve">    운석이 플레이어에게 부딫힌다면 즉시 바로 </w:t>
+            </w:r>
+            <w:r>
+              <w:rPr>
+                <w:rFonts w:ascii="맑은 고딕" w:hAnsi="맑은 고딕" w:cs="맑은 고딕" w:eastAsia="맑은 고딕"/>
+                <w:b/>
+                <w:color w:val="auto"/>
+                <w:spacing w:val="0"/>
+                <w:position w:val="0"/>
+                <w:sz w:val="20"/>
+                <w:shd w:fill="auto" w:val="clear"/>
+              </w:rPr>
+              <w:t xml:space="preserve">게임 오버</w:t>
+            </w:r>
+            <w:r>
+              <w:rPr>
+                <w:rFonts w:ascii="맑은 고딕" w:hAnsi="맑은 고딕" w:cs="맑은 고딕" w:eastAsia="맑은 고딕"/>
+                <w:color w:val="auto"/>
+                <w:spacing w:val="0"/>
+                <w:position w:val="0"/>
+                <w:sz w:val="20"/>
+                <w:shd w:fill="auto" w:val="clear"/>
+              </w:rPr>
+              <w:t xml:space="preserve">가 됩니다</w:t>
+            </w:r>
+          </w:p>
+          <w:p>
+            <w:pPr>
+              <w:spacing w:before="0" w:after="0" w:line="240"/>
+              <w:ind w:right="0" w:left="0" w:firstLine="0"/>
+              <w:jc w:val="both"/>
+              <w:rPr>
+                <w:rFonts w:ascii="맑은 고딕" w:hAnsi="맑은 고딕" w:cs="맑은 고딕" w:eastAsia="맑은 고딕"/>
+                <w:color w:val="auto"/>
+                <w:spacing w:val="0"/>
+                <w:position w:val="0"/>
+                <w:sz w:val="20"/>
+                <w:shd w:fill="auto" w:val="clear"/>
+              </w:rPr>
+            </w:pPr>
+          </w:p>
+          <w:p>
+            <w:pPr>
+              <w:spacing w:before="0" w:after="0" w:line="240"/>
+              <w:ind w:right="0" w:left="0" w:firstLine="0"/>
+              <w:jc w:val="both"/>
+              <w:rPr>
+                <w:rFonts w:ascii="맑은 고딕" w:hAnsi="맑은 고딕" w:cs="맑은 고딕" w:eastAsia="맑은 고딕"/>
+                <w:color w:val="auto"/>
+                <w:spacing w:val="0"/>
+                <w:position w:val="0"/>
+                <w:sz w:val="20"/>
+                <w:shd w:fill="auto" w:val="clear"/>
+              </w:rPr>
+            </w:pPr>
+          </w:p>
+          <w:p>
+            <w:pPr>
+              <w:spacing w:before="0" w:after="0" w:line="240"/>
+              <w:ind w:right="0" w:left="0" w:firstLine="0"/>
+              <w:jc w:val="both"/>
+              <w:rPr>
+                <w:rFonts w:ascii="맑은 고딕" w:hAnsi="맑은 고딕" w:cs="맑은 고딕" w:eastAsia="맑은 고딕"/>
+                <w:color w:val="auto"/>
+                <w:spacing w:val="0"/>
+                <w:position w:val="0"/>
+                <w:sz w:val="20"/>
+                <w:shd w:fill="auto" w:val="clear"/>
+              </w:rPr>
+            </w:pPr>
+            <w:r>
+              <w:rPr>
+                <w:rFonts w:ascii="맑은 고딕" w:hAnsi="맑은 고딕" w:cs="맑은 고딕" w:eastAsia="맑은 고딕"/>
+                <w:color w:val="auto"/>
+                <w:spacing w:val="0"/>
+                <w:position w:val="0"/>
+                <w:sz w:val="20"/>
+                <w:shd w:fill="auto" w:val="clear"/>
+              </w:rPr>
+              <w:t xml:space="preserve">적을 잡고 버티다 보면 15미터 마다</w:t>
+            </w:r>
+          </w:p>
+          <w:p>
+            <w:pPr>
+              <w:spacing w:before="0" w:after="0" w:line="240"/>
+              <w:ind w:right="0" w:left="0" w:firstLine="0"/>
+              <w:jc w:val="both"/>
+              <w:rPr>
+                <w:rFonts w:ascii="맑은 고딕" w:hAnsi="맑은 고딕" w:cs="맑은 고딕" w:eastAsia="맑은 고딕"/>
+                <w:color w:val="auto"/>
+                <w:spacing w:val="0"/>
+                <w:position w:val="0"/>
+                <w:sz w:val="20"/>
+                <w:shd w:fill="auto" w:val="clear"/>
+              </w:rPr>
+            </w:pPr>
+            <w:r>
+              <w:rPr>
+                <w:rFonts w:ascii="맑은 고딕" w:hAnsi="맑은 고딕" w:cs="맑은 고딕" w:eastAsia="맑은 고딕"/>
+                <w:b/>
+                <w:color w:val="auto"/>
+                <w:spacing w:val="0"/>
+                <w:position w:val="0"/>
+                <w:sz w:val="20"/>
+                <w:shd w:fill="auto" w:val="clear"/>
+              </w:rPr>
+              <w:t xml:space="preserve">보스 스테이지</w:t>
+            </w:r>
+            <w:r>
+              <w:rPr>
+                <w:rFonts w:ascii="맑은 고딕" w:hAnsi="맑은 고딕" w:cs="맑은 고딕" w:eastAsia="맑은 고딕"/>
+                <w:color w:val="auto"/>
+                <w:spacing w:val="0"/>
+                <w:position w:val="0"/>
+                <w:sz w:val="20"/>
+                <w:shd w:fill="auto" w:val="clear"/>
+              </w:rPr>
+              <w:t xml:space="preserve">가 시작 됩니다</w:t>
+            </w:r>
+          </w:p>
+          <w:p>
+            <w:pPr>
+              <w:spacing w:before="0" w:after="0" w:line="240"/>
+              <w:ind w:right="0" w:left="0" w:firstLine="0"/>
+              <w:jc w:val="both"/>
+              <w:rPr>
+                <w:rFonts w:ascii="맑은 고딕" w:hAnsi="맑은 고딕" w:cs="맑은 고딕" w:eastAsia="맑은 고딕"/>
+                <w:color w:val="auto"/>
+                <w:spacing w:val="0"/>
+                <w:position w:val="0"/>
+                <w:sz w:val="20"/>
+                <w:shd w:fill="auto" w:val="clear"/>
+              </w:rPr>
+            </w:pPr>
+          </w:p>
+          <w:p>
+            <w:pPr>
+              <w:spacing w:before="0" w:after="0" w:line="240"/>
+              <w:ind w:right="0" w:left="0" w:firstLine="0"/>
+              <w:jc w:val="both"/>
+              <w:rPr>
+                <w:rFonts w:ascii="맑은 고딕" w:hAnsi="맑은 고딕" w:cs="맑은 고딕" w:eastAsia="맑은 고딕"/>
+                <w:color w:val="auto"/>
+                <w:spacing w:val="0"/>
+                <w:position w:val="0"/>
+                <w:sz w:val="20"/>
+                <w:shd w:fill="auto" w:val="clear"/>
+              </w:rPr>
+            </w:pPr>
+            <w:r>
+              <w:rPr>
+                <w:rFonts w:ascii="맑은 고딕" w:hAnsi="맑은 고딕" w:cs="맑은 고딕" w:eastAsia="맑은 고딕"/>
+                <w:color w:val="auto"/>
+                <w:spacing w:val="0"/>
+                <w:position w:val="0"/>
+                <w:sz w:val="20"/>
+                <w:shd w:fill="auto" w:val="clear"/>
+              </w:rPr>
+              <w:t xml:space="preserve">보스는 다른 적들과 다르게 많은 체력과</w:t>
+            </w:r>
+          </w:p>
+          <w:p>
+            <w:pPr>
+              <w:spacing w:before="0" w:after="0" w:line="240"/>
+              <w:ind w:right="0" w:left="0" w:firstLine="0"/>
+              <w:jc w:val="both"/>
+              <w:rPr>
+                <w:rFonts w:ascii="맑은 고딕" w:hAnsi="맑은 고딕" w:cs="맑은 고딕" w:eastAsia="맑은 고딕"/>
+                <w:color w:val="auto"/>
+                <w:spacing w:val="0"/>
+                <w:position w:val="0"/>
+                <w:sz w:val="20"/>
+                <w:shd w:fill="auto" w:val="clear"/>
+              </w:rPr>
+            </w:pPr>
+            <w:r>
+              <w:rPr>
+                <w:rFonts w:ascii="맑은 고딕" w:hAnsi="맑은 고딕" w:cs="맑은 고딕" w:eastAsia="맑은 고딕"/>
+                <w:b/>
+                <w:color w:val="auto"/>
+                <w:spacing w:val="0"/>
+                <w:position w:val="0"/>
+                <w:sz w:val="20"/>
+                <w:shd w:fill="auto" w:val="clear"/>
+              </w:rPr>
+              <w:t xml:space="preserve">3가지의 총알 패턴</w:t>
+            </w:r>
+            <w:r>
+              <w:rPr>
+                <w:rFonts w:ascii="맑은 고딕" w:hAnsi="맑은 고딕" w:cs="맑은 고딕" w:eastAsia="맑은 고딕"/>
+                <w:color w:val="auto"/>
+                <w:spacing w:val="0"/>
+                <w:position w:val="0"/>
+                <w:sz w:val="20"/>
+                <w:shd w:fill="auto" w:val="clear"/>
+              </w:rPr>
+              <w:t xml:space="preserve">을</w:t>
+            </w:r>
+            <w:r>
+              <w:rPr>
+                <w:rFonts w:ascii="맑은 고딕" w:hAnsi="맑은 고딕" w:cs="맑은 고딕" w:eastAsia="맑은 고딕"/>
+                <w:b/>
+                <w:color w:val="auto"/>
+                <w:spacing w:val="0"/>
+                <w:position w:val="0"/>
+                <w:sz w:val="20"/>
+                <w:shd w:fill="auto" w:val="clear"/>
+              </w:rPr>
+              <w:t xml:space="preserve"> </w:t>
+            </w:r>
+            <w:r>
+              <w:rPr>
+                <w:rFonts w:ascii="맑은 고딕" w:hAnsi="맑은 고딕" w:cs="맑은 고딕" w:eastAsia="맑은 고딕"/>
+                <w:color w:val="auto"/>
+                <w:spacing w:val="0"/>
+                <w:position w:val="0"/>
+                <w:sz w:val="20"/>
+                <w:shd w:fill="auto" w:val="clear"/>
+              </w:rPr>
+              <w:t xml:space="preserve">구사합니다</w:t>
+            </w:r>
+          </w:p>
+          <w:p>
+            <w:pPr>
+              <w:spacing w:before="0" w:after="0" w:line="240"/>
+              <w:ind w:right="0" w:left="0" w:firstLine="0"/>
+              <w:jc w:val="both"/>
+              <w:rPr>
+                <w:rFonts w:ascii="맑은 고딕" w:hAnsi="맑은 고딕" w:cs="맑은 고딕" w:eastAsia="맑은 고딕"/>
+                <w:color w:val="auto"/>
+                <w:spacing w:val="0"/>
+                <w:position w:val="0"/>
+                <w:sz w:val="20"/>
+                <w:shd w:fill="auto" w:val="clear"/>
+              </w:rPr>
+            </w:pPr>
+          </w:p>
+          <w:p>
+            <w:pPr>
+              <w:spacing w:before="0" w:after="0" w:line="240"/>
+              <w:ind w:right="0" w:left="0" w:firstLine="0"/>
+              <w:jc w:val="both"/>
+              <w:rPr>
+                <w:rFonts w:ascii="맑은 고딕" w:hAnsi="맑은 고딕" w:cs="맑은 고딕" w:eastAsia="맑은 고딕"/>
+                <w:color w:val="auto"/>
+                <w:spacing w:val="0"/>
+                <w:position w:val="0"/>
+                <w:sz w:val="20"/>
+                <w:shd w:fill="auto" w:val="clear"/>
+              </w:rPr>
+            </w:pPr>
+            <w:r>
+              <w:rPr>
+                <w:rFonts w:ascii="맑은 고딕" w:hAnsi="맑은 고딕" w:cs="맑은 고딕" w:eastAsia="맑은 고딕"/>
+                <w:b/>
+                <w:color w:val="auto"/>
+                <w:spacing w:val="0"/>
+                <w:position w:val="0"/>
+                <w:sz w:val="20"/>
+                <w:shd w:fill="auto" w:val="clear"/>
+              </w:rPr>
+              <w:t xml:space="preserve"># 보스의 총알 패턴</w:t>
+            </w:r>
+          </w:p>
+          <w:p>
+            <w:pPr>
+              <w:spacing w:before="0" w:after="0" w:line="240"/>
+              <w:ind w:right="0" w:left="0" w:firstLine="0"/>
+              <w:jc w:val="both"/>
+              <w:rPr>
+                <w:rFonts w:ascii="맑은 고딕" w:hAnsi="맑은 고딕" w:cs="맑은 고딕" w:eastAsia="맑은 고딕"/>
+                <w:color w:val="auto"/>
+                <w:spacing w:val="0"/>
+                <w:position w:val="0"/>
+                <w:sz w:val="20"/>
+                <w:shd w:fill="auto" w:val="clear"/>
+              </w:rPr>
+            </w:pPr>
+            <w:r>
+              <w:rPr>
+                <w:rFonts w:ascii="맑은 고딕" w:hAnsi="맑은 고딕" w:cs="맑은 고딕" w:eastAsia="맑은 고딕"/>
+                <w:color w:val="auto"/>
+                <w:spacing w:val="0"/>
+                <w:position w:val="0"/>
+                <w:sz w:val="20"/>
+                <w:shd w:fill="auto" w:val="clear"/>
+              </w:rPr>
+              <w:t xml:space="preserve">    1. 라이플 방식</w:t>
+            </w:r>
+          </w:p>
+          <w:p>
+            <w:pPr>
+              <w:spacing w:before="0" w:after="0" w:line="240"/>
+              <w:ind w:right="0" w:left="0" w:firstLine="0"/>
+              <w:jc w:val="both"/>
+              <w:rPr>
+                <w:rFonts w:ascii="맑은 고딕" w:hAnsi="맑은 고딕" w:cs="맑은 고딕" w:eastAsia="맑은 고딕"/>
+                <w:color w:val="auto"/>
+                <w:spacing w:val="0"/>
+                <w:position w:val="0"/>
+                <w:sz w:val="20"/>
+                <w:shd w:fill="auto" w:val="clear"/>
+              </w:rPr>
+            </w:pPr>
+            <w:r>
+              <w:rPr>
+                <w:rFonts w:ascii="맑은 고딕" w:hAnsi="맑은 고딕" w:cs="맑은 고딕" w:eastAsia="맑은 고딕"/>
+                <w:color w:val="auto"/>
+                <w:spacing w:val="0"/>
+                <w:position w:val="0"/>
+                <w:sz w:val="20"/>
+                <w:shd w:fill="auto" w:val="clear"/>
+              </w:rPr>
+              <w:t xml:space="preserve">    </w:t>
+            </w:r>
+            <w:r>
+              <w:rPr>
+                <w:rFonts w:ascii="맑은 고딕" w:hAnsi="맑은 고딕" w:cs="맑은 고딕" w:eastAsia="맑은 고딕"/>
+                <w:color w:val="auto"/>
+                <w:spacing w:val="0"/>
+                <w:position w:val="0"/>
+                <w:sz w:val="20"/>
+                <w:shd w:fill="auto" w:val="clear"/>
+              </w:rPr>
+              <w:t xml:space="preserve">ㄴ 플레이어를 향해 약 10~15 발 를 발사합니다</w:t>
+            </w:r>
+          </w:p>
+          <w:p>
+            <w:pPr>
+              <w:spacing w:before="0" w:after="0" w:line="240"/>
+              <w:ind w:right="0" w:left="0" w:firstLine="0"/>
+              <w:jc w:val="both"/>
+              <w:rPr>
+                <w:rFonts w:ascii="맑은 고딕" w:hAnsi="맑은 고딕" w:cs="맑은 고딕" w:eastAsia="맑은 고딕"/>
+                <w:color w:val="auto"/>
+                <w:spacing w:val="0"/>
+                <w:position w:val="0"/>
+                <w:sz w:val="20"/>
+                <w:shd w:fill="auto" w:val="clear"/>
+              </w:rPr>
+            </w:pPr>
+          </w:p>
+          <w:p>
+            <w:pPr>
+              <w:spacing w:before="0" w:after="0" w:line="240"/>
+              <w:ind w:right="0" w:left="0" w:firstLine="0"/>
+              <w:jc w:val="both"/>
+              <w:rPr>
+                <w:rFonts w:ascii="맑은 고딕" w:hAnsi="맑은 고딕" w:cs="맑은 고딕" w:eastAsia="맑은 고딕"/>
+                <w:color w:val="auto"/>
+                <w:spacing w:val="0"/>
+                <w:position w:val="0"/>
+                <w:sz w:val="20"/>
+                <w:shd w:fill="auto" w:val="clear"/>
+              </w:rPr>
+            </w:pPr>
+            <w:r>
+              <w:rPr>
+                <w:rFonts w:ascii="맑은 고딕" w:hAnsi="맑은 고딕" w:cs="맑은 고딕" w:eastAsia="맑은 고딕"/>
+                <w:color w:val="auto"/>
+                <w:spacing w:val="0"/>
+                <w:position w:val="0"/>
+                <w:sz w:val="20"/>
+                <w:shd w:fill="auto" w:val="clear"/>
+              </w:rPr>
+              <w:t xml:space="preserve">    2. 샷건 방식</w:t>
+            </w:r>
+          </w:p>
+          <w:p>
+            <w:pPr>
+              <w:spacing w:before="0" w:after="0" w:line="240"/>
+              <w:ind w:right="0" w:left="0" w:firstLine="0"/>
+              <w:jc w:val="both"/>
+              <w:rPr>
+                <w:rFonts w:ascii="맑은 고딕" w:hAnsi="맑은 고딕" w:cs="맑은 고딕" w:eastAsia="맑은 고딕"/>
+                <w:color w:val="auto"/>
+                <w:spacing w:val="0"/>
+                <w:position w:val="0"/>
+                <w:sz w:val="20"/>
+                <w:shd w:fill="auto" w:val="clear"/>
+              </w:rPr>
+            </w:pPr>
+            <w:r>
+              <w:rPr>
+                <w:rFonts w:ascii="맑은 고딕" w:hAnsi="맑은 고딕" w:cs="맑은 고딕" w:eastAsia="맑은 고딕"/>
+                <w:color w:val="auto"/>
+                <w:spacing w:val="0"/>
+                <w:position w:val="0"/>
+                <w:sz w:val="20"/>
+                <w:shd w:fill="auto" w:val="clear"/>
+              </w:rPr>
+              <w:t xml:space="preserve">    </w:t>
+            </w:r>
+            <w:r>
+              <w:rPr>
+                <w:rFonts w:ascii="맑은 고딕" w:hAnsi="맑은 고딕" w:cs="맑은 고딕" w:eastAsia="맑은 고딕"/>
+                <w:color w:val="auto"/>
+                <w:spacing w:val="0"/>
+                <w:position w:val="0"/>
+                <w:sz w:val="20"/>
+                <w:shd w:fill="auto" w:val="clear"/>
+              </w:rPr>
+              <w:t xml:space="preserve">ㄴ 플레이어를 향해 60 각도로 8~12 발을 발사합니다</w:t>
+            </w:r>
+          </w:p>
+          <w:p>
+            <w:pPr>
+              <w:spacing w:before="0" w:after="0" w:line="240"/>
+              <w:ind w:right="0" w:left="0" w:firstLine="0"/>
+              <w:jc w:val="both"/>
+              <w:rPr>
+                <w:rFonts w:ascii="맑은 고딕" w:hAnsi="맑은 고딕" w:cs="맑은 고딕" w:eastAsia="맑은 고딕"/>
+                <w:color w:val="auto"/>
+                <w:spacing w:val="0"/>
+                <w:position w:val="0"/>
+                <w:sz w:val="20"/>
+                <w:shd w:fill="auto" w:val="clear"/>
+              </w:rPr>
+            </w:pPr>
+          </w:p>
+          <w:p>
+            <w:pPr>
+              <w:spacing w:before="0" w:after="0" w:line="240"/>
+              <w:ind w:right="0" w:left="0" w:firstLine="0"/>
+              <w:jc w:val="both"/>
+              <w:rPr>
+                <w:rFonts w:ascii="맑은 고딕" w:hAnsi="맑은 고딕" w:cs="맑은 고딕" w:eastAsia="맑은 고딕"/>
+                <w:color w:val="auto"/>
+                <w:spacing w:val="0"/>
+                <w:position w:val="0"/>
+                <w:sz w:val="20"/>
+                <w:shd w:fill="auto" w:val="clear"/>
+              </w:rPr>
+            </w:pPr>
+            <w:r>
+              <w:rPr>
+                <w:rFonts w:ascii="맑은 고딕" w:hAnsi="맑은 고딕" w:cs="맑은 고딕" w:eastAsia="맑은 고딕"/>
+                <w:color w:val="auto"/>
+                <w:spacing w:val="0"/>
+                <w:position w:val="0"/>
+                <w:sz w:val="20"/>
+                <w:shd w:fill="auto" w:val="clear"/>
+              </w:rPr>
+              <w:t xml:space="preserve">    3. 폭탄 방식</w:t>
+            </w:r>
+          </w:p>
+          <w:p>
+            <w:pPr>
+              <w:spacing w:before="0" w:after="0" w:line="240"/>
+              <w:ind w:right="0" w:left="0" w:firstLine="0"/>
+              <w:jc w:val="both"/>
+              <w:rPr>
+                <w:rFonts w:ascii="맑은 고딕" w:hAnsi="맑은 고딕" w:cs="맑은 고딕" w:eastAsia="맑은 고딕"/>
+                <w:color w:val="auto"/>
+                <w:spacing w:val="0"/>
+                <w:position w:val="0"/>
+                <w:sz w:val="20"/>
+                <w:shd w:fill="auto" w:val="clear"/>
+              </w:rPr>
+            </w:pPr>
+            <w:r>
+              <w:rPr>
+                <w:rFonts w:ascii="맑은 고딕" w:hAnsi="맑은 고딕" w:cs="맑은 고딕" w:eastAsia="맑은 고딕"/>
+                <w:color w:val="auto"/>
+                <w:spacing w:val="0"/>
+                <w:position w:val="0"/>
+                <w:sz w:val="20"/>
+                <w:shd w:fill="auto" w:val="clear"/>
+              </w:rPr>
+              <w:t xml:space="preserve">    </w:t>
+            </w:r>
+            <w:r>
+              <w:rPr>
+                <w:rFonts w:ascii="맑은 고딕" w:hAnsi="맑은 고딕" w:cs="맑은 고딕" w:eastAsia="맑은 고딕"/>
+                <w:color w:val="auto"/>
+                <w:spacing w:val="0"/>
+                <w:position w:val="0"/>
+                <w:sz w:val="20"/>
+                <w:shd w:fill="auto" w:val="clear"/>
+              </w:rPr>
+              <w:t xml:space="preserve">ㄴ 플레이어를 향해 조금 큰 2~3 개의 총알을 발사후</w:t>
+            </w:r>
+          </w:p>
+          <w:p>
+            <w:pPr>
+              <w:spacing w:before="0" w:after="0" w:line="240"/>
+              <w:ind w:right="0" w:left="0" w:firstLine="0"/>
+              <w:jc w:val="both"/>
+              <w:rPr>
+                <w:rFonts w:ascii="맑은 고딕" w:hAnsi="맑은 고딕" w:cs="맑은 고딕" w:eastAsia="맑은 고딕"/>
+                <w:color w:val="auto"/>
+                <w:spacing w:val="0"/>
+                <w:position w:val="0"/>
+                <w:sz w:val="20"/>
+                <w:shd w:fill="auto" w:val="clear"/>
+              </w:rPr>
+            </w:pPr>
+            <w:r>
+              <w:rPr>
+                <w:rFonts w:ascii="맑은 고딕" w:hAnsi="맑은 고딕" w:cs="맑은 고딕" w:eastAsia="맑은 고딕"/>
+                <w:color w:val="auto"/>
+                <w:spacing w:val="0"/>
+                <w:position w:val="0"/>
+                <w:sz w:val="20"/>
+                <w:shd w:fill="auto" w:val="clear"/>
+              </w:rPr>
+              <w:t xml:space="preserve">        발사했을때의 플레이어의 위치에 도달 했다면 터지며</w:t>
+            </w:r>
+          </w:p>
+          <w:p>
+            <w:pPr>
+              <w:spacing w:before="0" w:after="0" w:line="240"/>
+              <w:ind w:right="0" w:left="0" w:firstLine="0"/>
+              <w:jc w:val="both"/>
+              <w:rPr>
+                <w:rFonts w:ascii="맑은 고딕" w:hAnsi="맑은 고딕" w:cs="맑은 고딕" w:eastAsia="맑은 고딕"/>
+                <w:color w:val="auto"/>
+                <w:spacing w:val="0"/>
+                <w:position w:val="0"/>
+                <w:sz w:val="20"/>
+                <w:shd w:fill="auto" w:val="clear"/>
+              </w:rPr>
+            </w:pPr>
+            <w:r>
+              <w:rPr>
+                <w:rFonts w:ascii="맑은 고딕" w:hAnsi="맑은 고딕" w:cs="맑은 고딕" w:eastAsia="맑은 고딕"/>
+                <w:color w:val="auto"/>
+                <w:spacing w:val="0"/>
+                <w:position w:val="0"/>
+                <w:sz w:val="20"/>
+                <w:shd w:fill="auto" w:val="clear"/>
+              </w:rPr>
+              <w:t xml:space="preserve">        4~6개의 총알이 </w:t>
+            </w:r>
+            <w:r>
+              <w:rPr>
+                <w:rFonts w:ascii="맑은 고딕" w:hAnsi="맑은 고딕" w:cs="맑은 고딕" w:eastAsia="맑은 고딕"/>
+                <w:b/>
+                <w:color w:val="auto"/>
+                <w:spacing w:val="0"/>
+                <w:position w:val="0"/>
+                <w:sz w:val="20"/>
+                <w:shd w:fill="auto" w:val="clear"/>
+              </w:rPr>
+              <w:t xml:space="preserve">랜덤</w:t>
+            </w:r>
+            <w:r>
+              <w:rPr>
+                <w:rFonts w:ascii="맑은 고딕" w:hAnsi="맑은 고딕" w:cs="맑은 고딕" w:eastAsia="맑은 고딕"/>
+                <w:color w:val="auto"/>
+                <w:spacing w:val="0"/>
+                <w:position w:val="0"/>
+                <w:sz w:val="20"/>
+                <w:shd w:fill="auto" w:val="clear"/>
+              </w:rPr>
+              <w:t xml:space="preserve">으로 퍼집니다</w:t>
+            </w:r>
+          </w:p>
+          <w:p>
+            <w:pPr>
+              <w:spacing w:before="0" w:after="0" w:line="240"/>
+              <w:ind w:right="0" w:left="0" w:firstLine="0"/>
+              <w:jc w:val="both"/>
+              <w:rPr>
+                <w:rFonts w:ascii="맑은 고딕" w:hAnsi="맑은 고딕" w:cs="맑은 고딕" w:eastAsia="맑은 고딕"/>
+                <w:color w:val="auto"/>
+                <w:spacing w:val="0"/>
+                <w:position w:val="0"/>
+                <w:sz w:val="20"/>
+                <w:shd w:fill="auto" w:val="clear"/>
+              </w:rPr>
+            </w:pPr>
+          </w:p>
+          <w:p>
+            <w:pPr>
+              <w:spacing w:before="0" w:after="0" w:line="240"/>
+              <w:ind w:right="0" w:left="0" w:firstLine="0"/>
+              <w:jc w:val="both"/>
+              <w:rPr>
+                <w:rFonts w:ascii="맑은 고딕" w:hAnsi="맑은 고딕" w:cs="맑은 고딕" w:eastAsia="맑은 고딕"/>
+                <w:color w:val="auto"/>
+                <w:spacing w:val="0"/>
+                <w:position w:val="0"/>
+                <w:sz w:val="20"/>
+                <w:shd w:fill="auto" w:val="clear"/>
+              </w:rPr>
+            </w:pPr>
+            <w:r>
+              <w:rPr>
+                <w:rFonts w:ascii="맑은 고딕" w:hAnsi="맑은 고딕" w:cs="맑은 고딕" w:eastAsia="맑은 고딕"/>
+                <w:color w:val="auto"/>
+                <w:spacing w:val="0"/>
+                <w:position w:val="0"/>
+                <w:sz w:val="20"/>
+                <w:shd w:fill="auto" w:val="clear"/>
+              </w:rPr>
+              <w:t xml:space="preserve">보스을 </w:t>
+            </w:r>
+            <w:r>
+              <w:rPr>
+                <w:rFonts w:ascii="맑은 고딕" w:hAnsi="맑은 고딕" w:cs="맑은 고딕" w:eastAsia="맑은 고딕"/>
+                <w:b/>
+                <w:color w:val="auto"/>
+                <w:spacing w:val="0"/>
+                <w:position w:val="0"/>
+                <w:sz w:val="20"/>
+                <w:shd w:fill="auto" w:val="clear"/>
+              </w:rPr>
               <w:t xml:space="preserve">쓰러트린다면</w:t>
             </w:r>
           </w:p>
@@ -1059,1809 +2843,6 @@
                 <w:sz w:val="20"/>
                 <w:shd w:fill="auto" w:val="clear"/>
               </w:rPr>
-              <w:t xml:space="preserve">200점을 얻고</w:t>
-            </w:r>
-          </w:p>
-          <w:p>
-            <w:pPr>
-              <w:spacing w:before="0" w:after="0" w:line="240"/>
-              <w:ind w:right="0" w:left="0" w:firstLine="0"/>
-              <w:jc w:val="both"/>
-              <w:rPr>
-                <w:rFonts w:ascii="맑은 고딕" w:hAnsi="맑은 고딕" w:cs="맑은 고딕" w:eastAsia="맑은 고딕"/>
-                <w:color w:val="auto"/>
-                <w:spacing w:val="0"/>
-                <w:position w:val="0"/>
-                <w:sz w:val="20"/>
-                <w:shd w:fill="auto" w:val="clear"/>
-              </w:rPr>
-            </w:pPr>
-          </w:p>
-          <w:p>
-            <w:pPr>
-              <w:spacing w:before="0" w:after="0" w:line="240"/>
-              <w:ind w:right="0" w:left="0" w:firstLine="0"/>
-              <w:jc w:val="both"/>
-              <w:rPr>
-                <w:rFonts w:ascii="맑은 고딕" w:hAnsi="맑은 고딕" w:cs="맑은 고딕" w:eastAsia="맑은 고딕"/>
-                <w:color w:val="auto"/>
-                <w:spacing w:val="0"/>
-                <w:position w:val="0"/>
-                <w:sz w:val="20"/>
-                <w:shd w:fill="auto" w:val="clear"/>
-              </w:rPr>
-            </w:pPr>
-            <w:r>
-              <w:rPr>
-                <w:rFonts w:ascii="맑은 고딕" w:hAnsi="맑은 고딕" w:cs="맑은 고딕" w:eastAsia="맑은 고딕"/>
-                <w:color w:val="auto"/>
-                <w:spacing w:val="0"/>
-                <w:position w:val="0"/>
-                <w:sz w:val="20"/>
-                <w:shd w:fill="auto" w:val="clear"/>
-              </w:rPr>
-              <w:t xml:space="preserve">기본 적이 </w:t>
-            </w:r>
-            <w:r>
-              <w:rPr>
-                <w:rFonts w:ascii="맑은 고딕" w:hAnsi="맑은 고딕" w:cs="맑은 고딕" w:eastAsia="맑은 고딕"/>
-                <w:b/>
-                <w:color w:val="auto"/>
-                <w:spacing w:val="0"/>
-                <w:position w:val="0"/>
-                <w:sz w:val="20"/>
-                <w:shd w:fill="auto" w:val="clear"/>
-              </w:rPr>
-              <w:t xml:space="preserve">죽는 다면</w:t>
-            </w:r>
-          </w:p>
-          <w:p>
-            <w:pPr>
-              <w:spacing w:before="0" w:after="0" w:line="240"/>
-              <w:ind w:right="0" w:left="0" w:firstLine="0"/>
-              <w:jc w:val="both"/>
-              <w:rPr>
-                <w:rFonts w:ascii="맑은 고딕" w:hAnsi="맑은 고딕" w:cs="맑은 고딕" w:eastAsia="맑은 고딕"/>
-                <w:color w:val="auto"/>
-                <w:spacing w:val="0"/>
-                <w:position w:val="0"/>
-                <w:sz w:val="20"/>
-                <w:shd w:fill="auto" w:val="clear"/>
-              </w:rPr>
-            </w:pPr>
-            <w:r>
-              <w:rPr>
-                <w:rFonts w:ascii="맑은 고딕" w:hAnsi="맑은 고딕" w:cs="맑은 고딕" w:eastAsia="맑은 고딕"/>
-                <w:color w:val="auto"/>
-                <w:spacing w:val="0"/>
-                <w:position w:val="0"/>
-                <w:sz w:val="20"/>
-                <w:shd w:fill="auto" w:val="clear"/>
-              </w:rPr>
-              <w:t xml:space="preserve">    총 </w:t>
-            </w:r>
-            <w:r>
-              <w:rPr>
-                <w:rFonts w:ascii="맑은 고딕" w:hAnsi="맑은 고딕" w:cs="맑은 고딕" w:eastAsia="맑은 고딕"/>
-                <w:b/>
-                <w:color w:val="auto"/>
-                <w:spacing w:val="0"/>
-                <w:position w:val="0"/>
-                <w:sz w:val="20"/>
-                <w:shd w:fill="auto" w:val="clear"/>
-              </w:rPr>
-              <w:t xml:space="preserve">4가지의 재화</w:t>
-            </w:r>
-            <w:r>
-              <w:rPr>
-                <w:rFonts w:ascii="맑은 고딕" w:hAnsi="맑은 고딕" w:cs="맑은 고딕" w:eastAsia="맑은 고딕"/>
-                <w:color w:val="auto"/>
-                <w:spacing w:val="0"/>
-                <w:position w:val="0"/>
-                <w:sz w:val="20"/>
-                <w:shd w:fill="auto" w:val="clear"/>
-              </w:rPr>
-              <w:t xml:space="preserve">와</w:t>
-            </w:r>
-            <w:r>
-              <w:rPr>
-                <w:rFonts w:ascii="맑은 고딕" w:hAnsi="맑은 고딕" w:cs="맑은 고딕" w:eastAsia="맑은 고딕"/>
-                <w:b/>
-                <w:color w:val="auto"/>
-                <w:spacing w:val="0"/>
-                <w:position w:val="0"/>
-                <w:sz w:val="20"/>
-                <w:shd w:fill="auto" w:val="clear"/>
-              </w:rPr>
-              <w:t xml:space="preserve"> 아이템 3가지</w:t>
-            </w:r>
-            <w:r>
-              <w:rPr>
-                <w:rFonts w:ascii="맑은 고딕" w:hAnsi="맑은 고딕" w:cs="맑은 고딕" w:eastAsia="맑은 고딕"/>
-                <w:color w:val="auto"/>
-                <w:spacing w:val="0"/>
-                <w:position w:val="0"/>
-                <w:sz w:val="20"/>
-                <w:shd w:fill="auto" w:val="clear"/>
-              </w:rPr>
-              <w:t xml:space="preserve">를</w:t>
-            </w:r>
-          </w:p>
-          <w:p>
-            <w:pPr>
-              <w:spacing w:before="0" w:after="0" w:line="240"/>
-              <w:ind w:right="0" w:left="0" w:firstLine="0"/>
-              <w:jc w:val="both"/>
-              <w:rPr>
-                <w:rFonts w:ascii="맑은 고딕" w:hAnsi="맑은 고딕" w:cs="맑은 고딕" w:eastAsia="맑은 고딕"/>
-                <w:color w:val="auto"/>
-                <w:spacing w:val="0"/>
-                <w:position w:val="0"/>
-                <w:sz w:val="20"/>
-                <w:shd w:fill="auto" w:val="clear"/>
-              </w:rPr>
-            </w:pPr>
-            <w:r>
-              <w:rPr>
-                <w:rFonts w:ascii="맑은 고딕" w:hAnsi="맑은 고딕" w:cs="맑은 고딕" w:eastAsia="맑은 고딕"/>
-                <w:color w:val="auto"/>
-                <w:spacing w:val="0"/>
-                <w:position w:val="0"/>
-                <w:sz w:val="20"/>
-                <w:shd w:fill="auto" w:val="clear"/>
-              </w:rPr>
-              <w:t xml:space="preserve">    다음과 같은 확률로 떨어 트립니다</w:t>
-            </w:r>
-          </w:p>
-          <w:p>
-            <w:pPr>
-              <w:spacing w:before="0" w:after="0" w:line="240"/>
-              <w:ind w:right="0" w:left="0" w:firstLine="0"/>
-              <w:jc w:val="both"/>
-              <w:rPr>
-                <w:rFonts w:ascii="맑은 고딕" w:hAnsi="맑은 고딕" w:cs="맑은 고딕" w:eastAsia="맑은 고딕"/>
-                <w:color w:val="auto"/>
-                <w:spacing w:val="0"/>
-                <w:position w:val="0"/>
-                <w:sz w:val="20"/>
-                <w:shd w:fill="auto" w:val="clear"/>
-              </w:rPr>
-            </w:pPr>
-          </w:p>
-          <w:p>
-            <w:pPr>
-              <w:spacing w:before="0" w:after="0" w:line="240"/>
-              <w:ind w:right="0" w:left="0" w:firstLine="0"/>
-              <w:jc w:val="both"/>
-              <w:rPr>
-                <w:rFonts w:ascii="맑은 고딕" w:hAnsi="맑은 고딕" w:cs="맑은 고딕" w:eastAsia="맑은 고딕"/>
-                <w:b/>
-                <w:color w:val="auto"/>
-                <w:spacing w:val="0"/>
-                <w:position w:val="0"/>
-                <w:sz w:val="20"/>
-                <w:shd w:fill="auto" w:val="clear"/>
-              </w:rPr>
-            </w:pPr>
-            <w:r>
-              <w:rPr>
-                <w:rFonts w:ascii="맑은 고딕" w:hAnsi="맑은 고딕" w:cs="맑은 고딕" w:eastAsia="맑은 고딕"/>
-                <w:b/>
-                <w:color w:val="auto"/>
-                <w:spacing w:val="0"/>
-                <w:position w:val="0"/>
-                <w:sz w:val="20"/>
-                <w:shd w:fill="auto" w:val="clear"/>
-              </w:rPr>
-              <w:t xml:space="preserve"># 재화 확률</w:t>
-            </w:r>
-          </w:p>
-          <w:p>
-            <w:pPr>
-              <w:spacing w:before="0" w:after="0" w:line="240"/>
-              <w:ind w:right="0" w:left="0" w:firstLine="0"/>
-              <w:jc w:val="both"/>
-              <w:rPr>
-                <w:rFonts w:ascii="맑은 고딕" w:hAnsi="맑은 고딕" w:cs="맑은 고딕" w:eastAsia="맑은 고딕"/>
-                <w:b/>
-                <w:color w:val="auto"/>
-                <w:spacing w:val="0"/>
-                <w:position w:val="0"/>
-                <w:sz w:val="20"/>
-                <w:shd w:fill="auto" w:val="clear"/>
-              </w:rPr>
-            </w:pPr>
-            <w:r>
-              <w:rPr>
-                <w:rFonts w:ascii="맑은 고딕" w:hAnsi="맑은 고딕" w:cs="맑은 고딕" w:eastAsia="맑은 고딕"/>
-                <w:color w:val="auto"/>
-                <w:spacing w:val="0"/>
-                <w:position w:val="0"/>
-                <w:sz w:val="20"/>
-                <w:shd w:fill="auto" w:val="clear"/>
-              </w:rPr>
-              <w:t xml:space="preserve">    # 기본 적</w:t>
-            </w:r>
-          </w:p>
-          <w:p>
-            <w:pPr>
-              <w:spacing w:before="0" w:after="0" w:line="240"/>
-              <w:ind w:right="0" w:left="0" w:firstLine="0"/>
-              <w:jc w:val="both"/>
-              <w:rPr>
-                <w:rFonts w:ascii="맑은 고딕" w:hAnsi="맑은 고딕" w:cs="맑은 고딕" w:eastAsia="맑은 고딕"/>
-                <w:color w:val="auto"/>
-                <w:spacing w:val="0"/>
-                <w:position w:val="0"/>
-                <w:sz w:val="20"/>
-                <w:shd w:fill="auto" w:val="clear"/>
-              </w:rPr>
-            </w:pPr>
-            <w:r>
-              <w:rPr>
-                <w:rFonts w:ascii="맑은 고딕" w:hAnsi="맑은 고딕" w:cs="맑은 고딕" w:eastAsia="맑은 고딕"/>
-                <w:color w:val="auto"/>
-                <w:spacing w:val="0"/>
-                <w:position w:val="0"/>
-                <w:sz w:val="20"/>
-                <w:shd w:fill="auto" w:val="clear"/>
-              </w:rPr>
-              <w:t xml:space="preserve">        1. 코인 100% 확률로 2~5개를 떨어트림</w:t>
-            </w:r>
-          </w:p>
-          <w:p>
-            <w:pPr>
-              <w:spacing w:before="0" w:after="0" w:line="240"/>
-              <w:ind w:right="0" w:left="0" w:firstLine="0"/>
-              <w:jc w:val="both"/>
-              <w:rPr>
-                <w:rFonts w:ascii="맑은 고딕" w:hAnsi="맑은 고딕" w:cs="맑은 고딕" w:eastAsia="맑은 고딕"/>
-                <w:color w:val="auto"/>
-                <w:spacing w:val="0"/>
-                <w:position w:val="0"/>
-                <w:sz w:val="20"/>
-                <w:shd w:fill="auto" w:val="clear"/>
-              </w:rPr>
-            </w:pPr>
-            <w:r>
-              <w:rPr>
-                <w:rFonts w:ascii="맑은 고딕" w:hAnsi="맑은 고딕" w:cs="맑은 고딕" w:eastAsia="맑은 고딕"/>
-                <w:color w:val="auto"/>
-                <w:spacing w:val="0"/>
-                <w:position w:val="0"/>
-                <w:sz w:val="20"/>
-                <w:shd w:fill="auto" w:val="clear"/>
-              </w:rPr>
-              <w:t xml:space="preserve">        2. 루비 30% 확률로 2~4개를 떨어트림</w:t>
-            </w:r>
-          </w:p>
-          <w:p>
-            <w:pPr>
-              <w:spacing w:before="0" w:after="0" w:line="240"/>
-              <w:ind w:right="0" w:left="0" w:firstLine="0"/>
-              <w:jc w:val="both"/>
-              <w:rPr>
-                <w:rFonts w:ascii="맑은 고딕" w:hAnsi="맑은 고딕" w:cs="맑은 고딕" w:eastAsia="맑은 고딕"/>
-                <w:color w:val="auto"/>
-                <w:spacing w:val="0"/>
-                <w:position w:val="0"/>
-                <w:sz w:val="20"/>
-                <w:shd w:fill="auto" w:val="clear"/>
-              </w:rPr>
-            </w:pPr>
-            <w:r>
-              <w:rPr>
-                <w:rFonts w:ascii="맑은 고딕" w:hAnsi="맑은 고딕" w:cs="맑은 고딕" w:eastAsia="맑은 고딕"/>
-                <w:color w:val="auto"/>
-                <w:spacing w:val="0"/>
-                <w:position w:val="0"/>
-                <w:sz w:val="20"/>
-                <w:shd w:fill="auto" w:val="clear"/>
-              </w:rPr>
-              <w:t xml:space="preserve">        3. 다이아몬드 10% 확률로 1~3개를 떨어트림</w:t>
-            </w:r>
-          </w:p>
-          <w:p>
-            <w:pPr>
-              <w:spacing w:before="0" w:after="0" w:line="240"/>
-              <w:ind w:right="0" w:left="0" w:firstLine="0"/>
-              <w:jc w:val="both"/>
-              <w:rPr>
-                <w:rFonts w:ascii="맑은 고딕" w:hAnsi="맑은 고딕" w:cs="맑은 고딕" w:eastAsia="맑은 고딕"/>
-                <w:color w:val="auto"/>
-                <w:spacing w:val="0"/>
-                <w:position w:val="0"/>
-                <w:sz w:val="20"/>
-                <w:shd w:fill="auto" w:val="clear"/>
-              </w:rPr>
-            </w:pPr>
-            <w:r>
-              <w:rPr>
-                <w:rFonts w:ascii="맑은 고딕" w:hAnsi="맑은 고딕" w:cs="맑은 고딕" w:eastAsia="맑은 고딕"/>
-                <w:color w:val="auto"/>
-                <w:spacing w:val="0"/>
-                <w:position w:val="0"/>
-                <w:sz w:val="20"/>
-                <w:shd w:fill="auto" w:val="clear"/>
-              </w:rPr>
-              <w:t xml:space="preserve">        4. 에메랄드 3% 확률로 1~2개를 떨어트림</w:t>
-            </w:r>
-          </w:p>
-          <w:p>
-            <w:pPr>
-              <w:spacing w:before="0" w:after="0" w:line="240"/>
-              <w:ind w:right="0" w:left="0" w:firstLine="0"/>
-              <w:jc w:val="both"/>
-              <w:rPr>
-                <w:rFonts w:ascii="맑은 고딕" w:hAnsi="맑은 고딕" w:cs="맑은 고딕" w:eastAsia="맑은 고딕"/>
-                <w:b/>
-                <w:color w:val="auto"/>
-                <w:spacing w:val="0"/>
-                <w:position w:val="0"/>
-                <w:sz w:val="20"/>
-                <w:shd w:fill="auto" w:val="clear"/>
-              </w:rPr>
-            </w:pPr>
-            <w:r>
-              <w:rPr>
-                <w:rFonts w:ascii="맑은 고딕" w:hAnsi="맑은 고딕" w:cs="맑은 고딕" w:eastAsia="맑은 고딕"/>
-                <w:color w:val="auto"/>
-                <w:spacing w:val="0"/>
-                <w:position w:val="0"/>
-                <w:sz w:val="20"/>
-                <w:shd w:fill="auto" w:val="clear"/>
-              </w:rPr>
-              <w:t xml:space="preserve">    # 업그레이드된 기본 적</w:t>
-            </w:r>
-          </w:p>
-          <w:p>
-            <w:pPr>
-              <w:spacing w:before="0" w:after="0" w:line="240"/>
-              <w:ind w:right="0" w:left="0" w:firstLine="0"/>
-              <w:jc w:val="both"/>
-              <w:rPr>
-                <w:rFonts w:ascii="맑은 고딕" w:hAnsi="맑은 고딕" w:cs="맑은 고딕" w:eastAsia="맑은 고딕"/>
-                <w:color w:val="auto"/>
-                <w:spacing w:val="0"/>
-                <w:position w:val="0"/>
-                <w:sz w:val="20"/>
-                <w:shd w:fill="auto" w:val="clear"/>
-              </w:rPr>
-            </w:pPr>
-            <w:r>
-              <w:rPr>
-                <w:rFonts w:ascii="맑은 고딕" w:hAnsi="맑은 고딕" w:cs="맑은 고딕" w:eastAsia="맑은 고딕"/>
-                <w:color w:val="auto"/>
-                <w:spacing w:val="0"/>
-                <w:position w:val="0"/>
-                <w:sz w:val="20"/>
-                <w:shd w:fill="auto" w:val="clear"/>
-              </w:rPr>
-              <w:t xml:space="preserve">        1. 확률이 2배 증가</w:t>
-            </w:r>
-          </w:p>
-          <w:p>
-            <w:pPr>
-              <w:spacing w:before="0" w:after="0" w:line="240"/>
-              <w:ind w:right="0" w:left="0" w:firstLine="0"/>
-              <w:jc w:val="both"/>
-              <w:rPr>
-                <w:rFonts w:ascii="맑은 고딕" w:hAnsi="맑은 고딕" w:cs="맑은 고딕" w:eastAsia="맑은 고딕"/>
-                <w:color w:val="auto"/>
-                <w:spacing w:val="0"/>
-                <w:position w:val="0"/>
-                <w:sz w:val="20"/>
-                <w:shd w:fill="auto" w:val="clear"/>
-              </w:rPr>
-            </w:pPr>
-            <w:r>
-              <w:rPr>
-                <w:rFonts w:ascii="맑은 고딕" w:hAnsi="맑은 고딕" w:cs="맑은 고딕" w:eastAsia="맑은 고딕"/>
-                <w:color w:val="auto"/>
-                <w:spacing w:val="0"/>
-                <w:position w:val="0"/>
-                <w:sz w:val="20"/>
-                <w:shd w:fill="auto" w:val="clear"/>
-              </w:rPr>
-              <w:t xml:space="preserve">        2. 수량이 2배 증가</w:t>
-            </w:r>
-          </w:p>
-          <w:p>
-            <w:pPr>
-              <w:spacing w:before="0" w:after="0" w:line="240"/>
-              <w:ind w:right="0" w:left="0" w:firstLine="0"/>
-              <w:jc w:val="both"/>
-              <w:rPr>
-                <w:rFonts w:ascii="맑은 고딕" w:hAnsi="맑은 고딕" w:cs="맑은 고딕" w:eastAsia="맑은 고딕"/>
-                <w:b/>
-                <w:color w:val="auto"/>
-                <w:spacing w:val="0"/>
-                <w:position w:val="0"/>
-                <w:sz w:val="20"/>
-                <w:shd w:fill="auto" w:val="clear"/>
-              </w:rPr>
-            </w:pPr>
-            <w:r>
-              <w:rPr>
-                <w:rFonts w:ascii="맑은 고딕" w:hAnsi="맑은 고딕" w:cs="맑은 고딕" w:eastAsia="맑은 고딕"/>
-                <w:color w:val="auto"/>
-                <w:spacing w:val="0"/>
-                <w:position w:val="0"/>
-                <w:sz w:val="20"/>
-                <w:shd w:fill="auto" w:val="clear"/>
-              </w:rPr>
-              <w:t xml:space="preserve">    # 보스</w:t>
-            </w:r>
-          </w:p>
-          <w:p>
-            <w:pPr>
-              <w:spacing w:before="0" w:after="0" w:line="240"/>
-              <w:ind w:right="0" w:left="0" w:firstLine="0"/>
-              <w:jc w:val="both"/>
-              <w:rPr>
-                <w:rFonts w:ascii="맑은 고딕" w:hAnsi="맑은 고딕" w:cs="맑은 고딕" w:eastAsia="맑은 고딕"/>
-                <w:color w:val="auto"/>
-                <w:spacing w:val="0"/>
-                <w:position w:val="0"/>
-                <w:sz w:val="20"/>
-                <w:shd w:fill="auto" w:val="clear"/>
-              </w:rPr>
-            </w:pPr>
-            <w:r>
-              <w:rPr>
-                <w:rFonts w:ascii="맑은 고딕" w:hAnsi="맑은 고딕" w:cs="맑은 고딕" w:eastAsia="맑은 고딕"/>
-                <w:color w:val="auto"/>
-                <w:spacing w:val="0"/>
-                <w:position w:val="0"/>
-                <w:sz w:val="20"/>
-                <w:shd w:fill="auto" w:val="clear"/>
-              </w:rPr>
-              <w:t xml:space="preserve">        1. 코인 100% 확률로 12~26개를 떨어트림</w:t>
-            </w:r>
-          </w:p>
-          <w:p>
-            <w:pPr>
-              <w:spacing w:before="0" w:after="0" w:line="240"/>
-              <w:ind w:right="0" w:left="0" w:firstLine="0"/>
-              <w:jc w:val="both"/>
-              <w:rPr>
-                <w:rFonts w:ascii="맑은 고딕" w:hAnsi="맑은 고딕" w:cs="맑은 고딕" w:eastAsia="맑은 고딕"/>
-                <w:color w:val="auto"/>
-                <w:spacing w:val="0"/>
-                <w:position w:val="0"/>
-                <w:sz w:val="20"/>
-                <w:shd w:fill="auto" w:val="clear"/>
-              </w:rPr>
-            </w:pPr>
-            <w:r>
-              <w:rPr>
-                <w:rFonts w:ascii="맑은 고딕" w:hAnsi="맑은 고딕" w:cs="맑은 고딕" w:eastAsia="맑은 고딕"/>
-                <w:color w:val="auto"/>
-                <w:spacing w:val="0"/>
-                <w:position w:val="0"/>
-                <w:sz w:val="20"/>
-                <w:shd w:fill="auto" w:val="clear"/>
-              </w:rPr>
-              <w:t xml:space="preserve">        2. 루비 100% 확률로 6~10개를 떨어트림</w:t>
-            </w:r>
-          </w:p>
-          <w:p>
-            <w:pPr>
-              <w:spacing w:before="0" w:after="0" w:line="240"/>
-              <w:ind w:right="0" w:left="0" w:firstLine="0"/>
-              <w:jc w:val="both"/>
-              <w:rPr>
-                <w:rFonts w:ascii="맑은 고딕" w:hAnsi="맑은 고딕" w:cs="맑은 고딕" w:eastAsia="맑은 고딕"/>
-                <w:color w:val="auto"/>
-                <w:spacing w:val="0"/>
-                <w:position w:val="0"/>
-                <w:sz w:val="20"/>
-                <w:shd w:fill="auto" w:val="clear"/>
-              </w:rPr>
-            </w:pPr>
-            <w:r>
-              <w:rPr>
-                <w:rFonts w:ascii="맑은 고딕" w:hAnsi="맑은 고딕" w:cs="맑은 고딕" w:eastAsia="맑은 고딕"/>
-                <w:color w:val="auto"/>
-                <w:spacing w:val="0"/>
-                <w:position w:val="0"/>
-                <w:sz w:val="20"/>
-                <w:shd w:fill="auto" w:val="clear"/>
-              </w:rPr>
-              <w:t xml:space="preserve">        3. 다이아몬드 70% 확률로 4~8개를 떨어트림</w:t>
-            </w:r>
-          </w:p>
-          <w:p>
-            <w:pPr>
-              <w:spacing w:before="0" w:after="0" w:line="240"/>
-              <w:ind w:right="0" w:left="0" w:firstLine="0"/>
-              <w:jc w:val="both"/>
-              <w:rPr>
-                <w:rFonts w:ascii="맑은 고딕" w:hAnsi="맑은 고딕" w:cs="맑은 고딕" w:eastAsia="맑은 고딕"/>
-                <w:color w:val="auto"/>
-                <w:spacing w:val="0"/>
-                <w:position w:val="0"/>
-                <w:sz w:val="20"/>
-                <w:shd w:fill="auto" w:val="clear"/>
-              </w:rPr>
-            </w:pPr>
-            <w:r>
-              <w:rPr>
-                <w:rFonts w:ascii="맑은 고딕" w:hAnsi="맑은 고딕" w:cs="맑은 고딕" w:eastAsia="맑은 고딕"/>
-                <w:color w:val="auto"/>
-                <w:spacing w:val="0"/>
-                <w:position w:val="0"/>
-                <w:sz w:val="20"/>
-                <w:shd w:fill="auto" w:val="clear"/>
-              </w:rPr>
-              <w:t xml:space="preserve">        4. 에메랄드 40% 확률로 3~6개를 떨어트림</w:t>
-            </w:r>
-          </w:p>
-          <w:p>
-            <w:pPr>
-              <w:spacing w:before="0" w:after="0" w:line="240"/>
-              <w:ind w:right="0" w:left="0" w:firstLine="0"/>
-              <w:jc w:val="both"/>
-              <w:rPr>
-                <w:rFonts w:ascii="맑은 고딕" w:hAnsi="맑은 고딕" w:cs="맑은 고딕" w:eastAsia="맑은 고딕"/>
-                <w:color w:val="auto"/>
-                <w:spacing w:val="0"/>
-                <w:position w:val="0"/>
-                <w:sz w:val="20"/>
-                <w:shd w:fill="auto" w:val="clear"/>
-              </w:rPr>
-            </w:pPr>
-          </w:p>
-          <w:p>
-            <w:pPr>
-              <w:spacing w:before="0" w:after="0" w:line="240"/>
-              <w:ind w:right="0" w:left="0" w:firstLine="0"/>
-              <w:jc w:val="both"/>
-              <w:rPr>
-                <w:rFonts w:ascii="맑은 고딕" w:hAnsi="맑은 고딕" w:cs="맑은 고딕" w:eastAsia="맑은 고딕"/>
-                <w:color w:val="auto"/>
-                <w:spacing w:val="0"/>
-                <w:position w:val="0"/>
-                <w:sz w:val="20"/>
-                <w:shd w:fill="auto" w:val="clear"/>
-              </w:rPr>
-            </w:pPr>
-          </w:p>
-          <w:p>
-            <w:pPr>
-              <w:spacing w:before="0" w:after="0" w:line="240"/>
-              <w:ind w:right="0" w:left="0" w:firstLine="0"/>
-              <w:jc w:val="both"/>
-              <w:rPr>
-                <w:rFonts w:ascii="맑은 고딕" w:hAnsi="맑은 고딕" w:cs="맑은 고딕" w:eastAsia="맑은 고딕"/>
-                <w:color w:val="auto"/>
-                <w:spacing w:val="0"/>
-                <w:position w:val="0"/>
-                <w:sz w:val="20"/>
-                <w:shd w:fill="auto" w:val="clear"/>
-              </w:rPr>
-            </w:pPr>
-          </w:p>
-          <w:p>
-            <w:pPr>
-              <w:spacing w:before="0" w:after="0" w:line="240"/>
-              <w:ind w:right="0" w:left="0" w:firstLine="0"/>
-              <w:jc w:val="both"/>
-              <w:rPr>
-                <w:rFonts w:ascii="맑은 고딕" w:hAnsi="맑은 고딕" w:cs="맑은 고딕" w:eastAsia="맑은 고딕"/>
-                <w:color w:val="auto"/>
-                <w:spacing w:val="0"/>
-                <w:position w:val="0"/>
-                <w:sz w:val="20"/>
-                <w:shd w:fill="auto" w:val="clear"/>
-              </w:rPr>
-            </w:pPr>
-            <w:r>
-              <w:rPr>
-                <w:rFonts w:ascii="맑은 고딕" w:hAnsi="맑은 고딕" w:cs="맑은 고딕" w:eastAsia="맑은 고딕"/>
-                <w:b/>
-                <w:color w:val="auto"/>
-                <w:spacing w:val="0"/>
-                <w:position w:val="0"/>
-                <w:sz w:val="20"/>
-                <w:shd w:fill="auto" w:val="clear"/>
-              </w:rPr>
-              <w:t xml:space="preserve"># 재화 종류</w:t>
-            </w:r>
-          </w:p>
-          <w:p>
-            <w:pPr>
-              <w:spacing w:before="0" w:after="0" w:line="240"/>
-              <w:ind w:right="0" w:left="0" w:firstLine="0"/>
-              <w:jc w:val="both"/>
-              <w:rPr>
-                <w:rFonts w:ascii="맑은 고딕" w:hAnsi="맑은 고딕" w:cs="맑은 고딕" w:eastAsia="맑은 고딕"/>
-                <w:color w:val="auto"/>
-                <w:spacing w:val="0"/>
-                <w:position w:val="0"/>
-                <w:sz w:val="20"/>
-                <w:shd w:fill="auto" w:val="clear"/>
-              </w:rPr>
-            </w:pPr>
-            <w:r>
-              <w:rPr>
-                <w:rFonts w:ascii="맑은 고딕" w:hAnsi="맑은 고딕" w:cs="맑은 고딕" w:eastAsia="맑은 고딕"/>
-                <w:color w:val="auto"/>
-                <w:spacing w:val="0"/>
-                <w:position w:val="0"/>
-                <w:sz w:val="20"/>
-                <w:shd w:fill="auto" w:val="clear"/>
-              </w:rPr>
-              <w:t xml:space="preserve">    1. 코인 (1원)</w:t>
-            </w:r>
-          </w:p>
-          <w:p>
-            <w:pPr>
-              <w:spacing w:before="0" w:after="0" w:line="240"/>
-              <w:ind w:right="0" w:left="0" w:firstLine="0"/>
-              <w:jc w:val="both"/>
-              <w:rPr>
-                <w:rFonts w:ascii="맑은 고딕" w:hAnsi="맑은 고딕" w:cs="맑은 고딕" w:eastAsia="맑은 고딕"/>
-                <w:color w:val="auto"/>
-                <w:spacing w:val="0"/>
-                <w:position w:val="0"/>
-                <w:sz w:val="20"/>
-                <w:shd w:fill="auto" w:val="clear"/>
-              </w:rPr>
-            </w:pPr>
-            <w:r>
-              <w:rPr>
-                <w:rFonts w:ascii="맑은 고딕" w:hAnsi="맑은 고딕" w:cs="맑은 고딕" w:eastAsia="맑은 고딕"/>
-                <w:color w:val="auto"/>
-                <w:spacing w:val="0"/>
-                <w:position w:val="0"/>
-                <w:sz w:val="20"/>
-                <w:shd w:fill="auto" w:val="clear"/>
-              </w:rPr>
-              <w:t xml:space="preserve">    2. 루비 (10원)</w:t>
-            </w:r>
-          </w:p>
-          <w:p>
-            <w:pPr>
-              <w:spacing w:before="0" w:after="0" w:line="240"/>
-              <w:ind w:right="0" w:left="0" w:firstLine="0"/>
-              <w:jc w:val="both"/>
-              <w:rPr>
-                <w:rFonts w:ascii="맑은 고딕" w:hAnsi="맑은 고딕" w:cs="맑은 고딕" w:eastAsia="맑은 고딕"/>
-                <w:color w:val="auto"/>
-                <w:spacing w:val="0"/>
-                <w:position w:val="0"/>
-                <w:sz w:val="20"/>
-                <w:shd w:fill="auto" w:val="clear"/>
-              </w:rPr>
-            </w:pPr>
-            <w:r>
-              <w:rPr>
-                <w:rFonts w:ascii="맑은 고딕" w:hAnsi="맑은 고딕" w:cs="맑은 고딕" w:eastAsia="맑은 고딕"/>
-                <w:color w:val="auto"/>
-                <w:spacing w:val="0"/>
-                <w:position w:val="0"/>
-                <w:sz w:val="20"/>
-                <w:shd w:fill="auto" w:val="clear"/>
-              </w:rPr>
-              <w:t xml:space="preserve">    3. 다이아 몬드 (20원)</w:t>
-            </w:r>
-          </w:p>
-          <w:p>
-            <w:pPr>
-              <w:spacing w:before="0" w:after="0" w:line="240"/>
-              <w:ind w:right="0" w:left="0" w:firstLine="0"/>
-              <w:jc w:val="both"/>
-              <w:rPr>
-                <w:rFonts w:ascii="맑은 고딕" w:hAnsi="맑은 고딕" w:cs="맑은 고딕" w:eastAsia="맑은 고딕"/>
-                <w:color w:val="auto"/>
-                <w:spacing w:val="0"/>
-                <w:position w:val="0"/>
-                <w:sz w:val="20"/>
-                <w:shd w:fill="auto" w:val="clear"/>
-              </w:rPr>
-            </w:pPr>
-            <w:r>
-              <w:rPr>
-                <w:rFonts w:ascii="맑은 고딕" w:hAnsi="맑은 고딕" w:cs="맑은 고딕" w:eastAsia="맑은 고딕"/>
-                <w:color w:val="auto"/>
-                <w:spacing w:val="0"/>
-                <w:position w:val="0"/>
-                <w:sz w:val="20"/>
-                <w:shd w:fill="auto" w:val="clear"/>
-              </w:rPr>
-              <w:t xml:space="preserve">    4. 에메랄드 (30원)</w:t>
-            </w:r>
-          </w:p>
-          <w:p>
-            <w:pPr>
-              <w:spacing w:before="0" w:after="0" w:line="240"/>
-              <w:ind w:right="0" w:left="0" w:firstLine="0"/>
-              <w:jc w:val="both"/>
-              <w:rPr>
-                <w:rFonts w:ascii="맑은 고딕" w:hAnsi="맑은 고딕" w:cs="맑은 고딕" w:eastAsia="맑은 고딕"/>
-                <w:color w:val="auto"/>
-                <w:spacing w:val="0"/>
-                <w:position w:val="0"/>
-                <w:sz w:val="20"/>
-                <w:shd w:fill="auto" w:val="clear"/>
-              </w:rPr>
-            </w:pPr>
-          </w:p>
-          <w:p>
-            <w:pPr>
-              <w:spacing w:before="0" w:after="0" w:line="240"/>
-              <w:ind w:right="0" w:left="0" w:firstLine="0"/>
-              <w:jc w:val="both"/>
-              <w:rPr>
-                <w:rFonts w:ascii="맑은 고딕" w:hAnsi="맑은 고딕" w:cs="맑은 고딕" w:eastAsia="맑은 고딕"/>
-                <w:color w:val="auto"/>
-                <w:spacing w:val="0"/>
-                <w:position w:val="0"/>
-                <w:sz w:val="20"/>
-                <w:shd w:fill="auto" w:val="clear"/>
-              </w:rPr>
-            </w:pPr>
-            <w:r>
-              <w:rPr>
-                <w:rFonts w:ascii="맑은 고딕" w:hAnsi="맑은 고딕" w:cs="맑은 고딕" w:eastAsia="맑은 고딕"/>
-                <w:b/>
-                <w:color w:val="auto"/>
-                <w:spacing w:val="0"/>
-                <w:position w:val="0"/>
-                <w:sz w:val="20"/>
-                <w:shd w:fill="auto" w:val="clear"/>
-              </w:rPr>
-              <w:t xml:space="preserve"># 아이템이 뜰 확률 (5%)</w:t>
-            </w:r>
-          </w:p>
-          <w:p>
-            <w:pPr>
-              <w:spacing w:before="0" w:after="0" w:line="240"/>
-              <w:ind w:right="0" w:left="0" w:firstLine="0"/>
-              <w:jc w:val="both"/>
-              <w:rPr>
-                <w:rFonts w:ascii="맑은 고딕" w:hAnsi="맑은 고딕" w:cs="맑은 고딕" w:eastAsia="맑은 고딕"/>
-                <w:color w:val="auto"/>
-                <w:spacing w:val="0"/>
-                <w:position w:val="0"/>
-                <w:sz w:val="20"/>
-                <w:shd w:fill="auto" w:val="clear"/>
-              </w:rPr>
-            </w:pPr>
-          </w:p>
-          <w:p>
-            <w:pPr>
-              <w:spacing w:before="0" w:after="0" w:line="240"/>
-              <w:ind w:right="0" w:left="0" w:firstLine="0"/>
-              <w:jc w:val="both"/>
-              <w:rPr>
-                <w:rFonts w:ascii="맑은 고딕" w:hAnsi="맑은 고딕" w:cs="맑은 고딕" w:eastAsia="맑은 고딕"/>
-                <w:color w:val="auto"/>
-                <w:spacing w:val="0"/>
-                <w:position w:val="0"/>
-                <w:sz w:val="20"/>
-                <w:shd w:fill="auto" w:val="clear"/>
-              </w:rPr>
-            </w:pPr>
-            <w:r>
-              <w:rPr>
-                <w:rFonts w:ascii="맑은 고딕" w:hAnsi="맑은 고딕" w:cs="맑은 고딕" w:eastAsia="맑은 고딕"/>
-                <w:b/>
-                <w:color w:val="auto"/>
-                <w:spacing w:val="0"/>
-                <w:position w:val="0"/>
-                <w:sz w:val="20"/>
-                <w:shd w:fill="auto" w:val="clear"/>
-              </w:rPr>
-              <w:t xml:space="preserve"># 아이템</w:t>
-            </w:r>
-          </w:p>
-          <w:p>
-            <w:pPr>
-              <w:spacing w:before="0" w:after="0" w:line="240"/>
-              <w:ind w:right="0" w:left="0" w:firstLine="0"/>
-              <w:jc w:val="both"/>
-              <w:rPr>
-                <w:rFonts w:ascii="맑은 고딕" w:hAnsi="맑은 고딕" w:cs="맑은 고딕" w:eastAsia="맑은 고딕"/>
-                <w:color w:val="auto"/>
-                <w:spacing w:val="0"/>
-                <w:position w:val="0"/>
-                <w:sz w:val="20"/>
-                <w:shd w:fill="auto" w:val="clear"/>
-              </w:rPr>
-            </w:pPr>
-            <w:r>
-              <w:rPr>
-                <w:rFonts w:ascii="맑은 고딕" w:hAnsi="맑은 고딕" w:cs="맑은 고딕" w:eastAsia="맑은 고딕"/>
-                <w:color w:val="auto"/>
-                <w:spacing w:val="0"/>
-                <w:position w:val="0"/>
-                <w:sz w:val="20"/>
-                <w:shd w:fill="auto" w:val="clear"/>
-              </w:rPr>
-              <w:t xml:space="preserve">    1. 투사체 강화 - 4 초 동안 투사체 </w:t>
-            </w:r>
-            <w:r>
-              <w:rPr>
-                <w:rFonts w:ascii="맑은 고딕" w:hAnsi="맑은 고딕" w:cs="맑은 고딕" w:eastAsia="맑은 고딕"/>
-                <w:b/>
-                <w:color w:val="auto"/>
-                <w:spacing w:val="0"/>
-                <w:position w:val="0"/>
-                <w:sz w:val="20"/>
-                <w:shd w:fill="auto" w:val="clear"/>
-              </w:rPr>
-              <w:t xml:space="preserve">데미지 2배 </w:t>
-            </w:r>
-            <w:r>
-              <w:rPr>
-                <w:rFonts w:ascii="맑은 고딕" w:hAnsi="맑은 고딕" w:cs="맑은 고딕" w:eastAsia="맑은 고딕"/>
-                <w:color w:val="auto"/>
-                <w:spacing w:val="0"/>
-                <w:position w:val="0"/>
-                <w:sz w:val="20"/>
-                <w:shd w:fill="auto" w:val="clear"/>
-              </w:rPr>
-              <w:t xml:space="preserve">강화</w:t>
-            </w:r>
-          </w:p>
-          <w:p>
-            <w:pPr>
-              <w:spacing w:before="0" w:after="0" w:line="240"/>
-              <w:ind w:right="0" w:left="0" w:firstLine="0"/>
-              <w:jc w:val="both"/>
-              <w:rPr>
-                <w:rFonts w:ascii="맑은 고딕" w:hAnsi="맑은 고딕" w:cs="맑은 고딕" w:eastAsia="맑은 고딕"/>
-                <w:color w:val="auto"/>
-                <w:spacing w:val="0"/>
-                <w:position w:val="0"/>
-                <w:sz w:val="20"/>
-                <w:shd w:fill="auto" w:val="clear"/>
-              </w:rPr>
-            </w:pPr>
-            <w:r>
-              <w:rPr>
-                <w:rFonts w:ascii="맑은 고딕" w:hAnsi="맑은 고딕" w:cs="맑은 고딕" w:eastAsia="맑은 고딕"/>
-                <w:color w:val="auto"/>
-                <w:spacing w:val="0"/>
-                <w:position w:val="0"/>
-                <w:sz w:val="20"/>
-                <w:shd w:fill="auto" w:val="clear"/>
-              </w:rPr>
-              <w:t xml:space="preserve">    2. 쉴드 - 플레이어에게 </w:t>
-            </w:r>
-            <w:r>
-              <w:rPr>
-                <w:rFonts w:ascii="맑은 고딕" w:hAnsi="맑은 고딕" w:cs="맑은 고딕" w:eastAsia="맑은 고딕"/>
-                <w:b/>
-                <w:color w:val="auto"/>
-                <w:spacing w:val="0"/>
-                <w:position w:val="0"/>
-                <w:sz w:val="20"/>
-                <w:shd w:fill="auto" w:val="clear"/>
-              </w:rPr>
-              <w:t xml:space="preserve">추가 체력 </w:t>
-            </w:r>
-            <w:r>
-              <w:rPr>
-                <w:rFonts w:ascii="맑은 고딕" w:hAnsi="맑은 고딕" w:cs="맑은 고딕" w:eastAsia="맑은 고딕"/>
-                <w:color w:val="auto"/>
-                <w:spacing w:val="0"/>
-                <w:position w:val="0"/>
-                <w:sz w:val="20"/>
-                <w:shd w:fill="auto" w:val="clear"/>
-              </w:rPr>
-              <w:t xml:space="preserve">느낌으로 목숨을 하나 더 얻습니다</w:t>
-            </w:r>
-          </w:p>
-          <w:p>
-            <w:pPr>
-              <w:spacing w:before="0" w:after="0" w:line="240"/>
-              <w:ind w:right="0" w:left="0" w:firstLine="0"/>
-              <w:jc w:val="both"/>
-              <w:rPr>
-                <w:rFonts w:ascii="맑은 고딕" w:hAnsi="맑은 고딕" w:cs="맑은 고딕" w:eastAsia="맑은 고딕"/>
-                <w:color w:val="auto"/>
-                <w:spacing w:val="0"/>
-                <w:position w:val="0"/>
-                <w:sz w:val="20"/>
-                <w:shd w:fill="auto" w:val="clear"/>
-              </w:rPr>
-            </w:pPr>
-            <w:r>
-              <w:rPr>
-                <w:rFonts w:ascii="맑은 고딕" w:hAnsi="맑은 고딕" w:cs="맑은 고딕" w:eastAsia="맑은 고딕"/>
-                <w:color w:val="auto"/>
-                <w:spacing w:val="0"/>
-                <w:position w:val="0"/>
-                <w:sz w:val="20"/>
-                <w:shd w:fill="auto" w:val="clear"/>
-              </w:rPr>
-              <w:t xml:space="preserve">    최대치는 1개입니다</w:t>
-            </w:r>
-          </w:p>
-          <w:p>
-            <w:pPr>
-              <w:spacing w:before="0" w:after="0" w:line="240"/>
-              <w:ind w:right="0" w:left="0" w:firstLine="0"/>
-              <w:jc w:val="both"/>
-              <w:rPr>
-                <w:rFonts w:ascii="맑은 고딕" w:hAnsi="맑은 고딕" w:cs="맑은 고딕" w:eastAsia="맑은 고딕"/>
-                <w:color w:val="auto"/>
-                <w:spacing w:val="0"/>
-                <w:position w:val="0"/>
-                <w:sz w:val="20"/>
-                <w:shd w:fill="auto" w:val="clear"/>
-              </w:rPr>
-            </w:pPr>
-            <w:r>
-              <w:rPr>
-                <w:rFonts w:ascii="맑은 고딕" w:hAnsi="맑은 고딕" w:cs="맑은 고딕" w:eastAsia="맑은 고딕"/>
-                <w:color w:val="auto"/>
-                <w:spacing w:val="0"/>
-                <w:position w:val="0"/>
-                <w:sz w:val="20"/>
-                <w:shd w:fill="auto" w:val="clear"/>
-              </w:rPr>
-              <w:t xml:space="preserve">    3. 자석 - 6 초 동안 플레이어 주변에 재화를 </w:t>
-            </w:r>
-            <w:r>
-              <w:rPr>
-                <w:rFonts w:ascii="맑은 고딕" w:hAnsi="맑은 고딕" w:cs="맑은 고딕" w:eastAsia="맑은 고딕"/>
-                <w:b/>
-                <w:color w:val="auto"/>
-                <w:spacing w:val="0"/>
-                <w:position w:val="0"/>
-                <w:sz w:val="20"/>
-                <w:shd w:fill="auto" w:val="clear"/>
-              </w:rPr>
-              <w:t xml:space="preserve">끌어 당깁니다</w:t>
-            </w:r>
-          </w:p>
-          <w:p>
-            <w:pPr>
-              <w:spacing w:before="0" w:after="0" w:line="240"/>
-              <w:ind w:right="0" w:left="0" w:firstLine="0"/>
-              <w:jc w:val="both"/>
-              <w:rPr>
-                <w:rFonts w:ascii="맑은 고딕" w:hAnsi="맑은 고딕" w:cs="맑은 고딕" w:eastAsia="맑은 고딕"/>
-                <w:color w:val="auto"/>
-                <w:spacing w:val="0"/>
-                <w:position w:val="0"/>
-                <w:sz w:val="20"/>
-                <w:shd w:fill="auto" w:val="clear"/>
-              </w:rPr>
-            </w:pPr>
-          </w:p>
-          <w:p>
-            <w:pPr>
-              <w:spacing w:before="0" w:after="0" w:line="240"/>
-              <w:ind w:right="0" w:left="0" w:firstLine="0"/>
-              <w:jc w:val="both"/>
-              <w:rPr>
-                <w:rFonts w:ascii="맑은 고딕" w:hAnsi="맑은 고딕" w:cs="맑은 고딕" w:eastAsia="맑은 고딕"/>
-                <w:b/>
-                <w:color w:val="auto"/>
-                <w:spacing w:val="0"/>
-                <w:position w:val="0"/>
-                <w:sz w:val="20"/>
-                <w:shd w:fill="auto" w:val="clear"/>
-              </w:rPr>
-            </w:pPr>
-            <w:r>
-              <w:rPr>
-                <w:rFonts w:ascii="맑은 고딕" w:hAnsi="맑은 고딕" w:cs="맑은 고딕" w:eastAsia="맑은 고딕"/>
-                <w:b/>
-                <w:color w:val="auto"/>
-                <w:spacing w:val="0"/>
-                <w:position w:val="0"/>
-                <w:sz w:val="20"/>
-                <w:shd w:fill="auto" w:val="clear"/>
-              </w:rPr>
-              <w:t xml:space="preserve"># 운석 장애물</w:t>
-            </w:r>
-          </w:p>
-          <w:p>
-            <w:pPr>
-              <w:spacing w:before="0" w:after="0" w:line="240"/>
-              <w:ind w:right="0" w:left="0" w:firstLine="0"/>
-              <w:jc w:val="both"/>
-              <w:rPr>
-                <w:rFonts w:ascii="맑은 고딕" w:hAnsi="맑은 고딕" w:cs="맑은 고딕" w:eastAsia="맑은 고딕"/>
-                <w:b/>
-                <w:color w:val="auto"/>
-                <w:spacing w:val="0"/>
-                <w:position w:val="0"/>
-                <w:sz w:val="20"/>
-                <w:shd w:fill="auto" w:val="clear"/>
-              </w:rPr>
-            </w:pPr>
-            <w:r>
-              <w:rPr>
-                <w:rFonts w:ascii="맑은 고딕" w:hAnsi="맑은 고딕" w:cs="맑은 고딕" w:eastAsia="맑은 고딕"/>
-                <w:b/>
-                <w:color w:val="auto"/>
-                <w:spacing w:val="0"/>
-                <w:position w:val="0"/>
-                <w:sz w:val="20"/>
-                <w:shd w:fill="auto" w:val="clear"/>
-              </w:rPr>
-              <w:t xml:space="preserve">    </w:t>
-            </w:r>
-            <w:r>
-              <w:rPr>
-                <w:rFonts w:ascii="맑은 고딕" w:hAnsi="맑은 고딕" w:cs="맑은 고딕" w:eastAsia="맑은 고딕"/>
-                <w:color w:val="auto"/>
-                <w:spacing w:val="0"/>
-                <w:position w:val="0"/>
-                <w:sz w:val="20"/>
-                <w:shd w:fill="auto" w:val="clear"/>
-              </w:rPr>
-              <w:t xml:space="preserve">내려오기전에 경고 표시후 내려옵니다</w:t>
-            </w:r>
-          </w:p>
-          <w:p>
-            <w:pPr>
-              <w:spacing w:before="0" w:after="0" w:line="240"/>
-              <w:ind w:right="0" w:left="0" w:firstLine="0"/>
-              <w:jc w:val="both"/>
-              <w:rPr>
-                <w:rFonts w:ascii="맑은 고딕" w:hAnsi="맑은 고딕" w:cs="맑은 고딕" w:eastAsia="맑은 고딕"/>
-                <w:color w:val="auto"/>
-                <w:spacing w:val="0"/>
-                <w:position w:val="0"/>
-                <w:sz w:val="20"/>
-                <w:shd w:fill="auto" w:val="clear"/>
-              </w:rPr>
-            </w:pPr>
-            <w:r>
-              <w:rPr>
-                <w:rFonts w:ascii="맑은 고딕" w:hAnsi="맑은 고딕" w:cs="맑은 고딕" w:eastAsia="맑은 고딕"/>
-                <w:color w:val="auto"/>
-                <w:spacing w:val="0"/>
-                <w:position w:val="0"/>
-                <w:sz w:val="20"/>
-                <w:shd w:fill="auto" w:val="clear"/>
-              </w:rPr>
-              <w:t xml:space="preserve">    운석은 적이 스폰될때나 보스가 스폰 됬을때</w:t>
-            </w:r>
-          </w:p>
-          <w:p>
-            <w:pPr>
-              <w:spacing w:before="0" w:after="0" w:line="240"/>
-              <w:ind w:right="0" w:left="0" w:firstLine="0"/>
-              <w:jc w:val="both"/>
-              <w:rPr>
-                <w:rFonts w:ascii="맑은 고딕" w:hAnsi="맑은 고딕" w:cs="맑은 고딕" w:eastAsia="맑은 고딕"/>
-                <w:color w:val="auto"/>
-                <w:spacing w:val="0"/>
-                <w:position w:val="0"/>
-                <w:sz w:val="20"/>
-                <w:shd w:fill="auto" w:val="clear"/>
-              </w:rPr>
-            </w:pPr>
-            <w:r>
-              <w:rPr>
-                <w:rFonts w:ascii="맑은 고딕" w:hAnsi="맑은 고딕" w:cs="맑은 고딕" w:eastAsia="맑은 고딕"/>
-                <w:color w:val="auto"/>
-                <w:spacing w:val="0"/>
-                <w:position w:val="0"/>
-                <w:sz w:val="20"/>
-                <w:shd w:fill="auto" w:val="clear"/>
-              </w:rPr>
-              <w:t xml:space="preserve">    두가지 경우 모든 상황에서 내려옵니다</w:t>
-            </w:r>
-          </w:p>
-          <w:p>
-            <w:pPr>
-              <w:spacing w:before="0" w:after="0" w:line="240"/>
-              <w:ind w:right="0" w:left="0" w:firstLine="0"/>
-              <w:jc w:val="both"/>
-              <w:rPr>
-                <w:rFonts w:ascii="맑은 고딕" w:hAnsi="맑은 고딕" w:cs="맑은 고딕" w:eastAsia="맑은 고딕"/>
-                <w:color w:val="auto"/>
-                <w:spacing w:val="0"/>
-                <w:position w:val="0"/>
-                <w:sz w:val="20"/>
-                <w:shd w:fill="auto" w:val="clear"/>
-              </w:rPr>
-            </w:pPr>
-            <w:r>
-              <w:rPr>
-                <w:rFonts w:ascii="맑은 고딕" w:hAnsi="맑은 고딕" w:cs="맑은 고딕" w:eastAsia="맑은 고딕"/>
-                <w:color w:val="auto"/>
-                <w:spacing w:val="0"/>
-                <w:position w:val="0"/>
-                <w:sz w:val="20"/>
-                <w:shd w:fill="auto" w:val="clear"/>
-              </w:rPr>
-              <w:t xml:space="preserve">    얼마나 많이 버텼냐에 따라 속도나 개수가 변경되면서 내려옵니다</w:t>
-            </w:r>
-          </w:p>
-          <w:p>
-            <w:pPr>
-              <w:spacing w:before="0" w:after="0" w:line="240"/>
-              <w:ind w:right="0" w:left="0" w:firstLine="0"/>
-              <w:jc w:val="both"/>
-              <w:rPr>
-                <w:rFonts w:ascii="맑은 고딕" w:hAnsi="맑은 고딕" w:cs="맑은 고딕" w:eastAsia="맑은 고딕"/>
-                <w:color w:val="auto"/>
-                <w:spacing w:val="0"/>
-                <w:position w:val="0"/>
-                <w:sz w:val="20"/>
-                <w:shd w:fill="auto" w:val="clear"/>
-              </w:rPr>
-            </w:pPr>
-            <w:r>
-              <w:rPr>
-                <w:rFonts w:ascii="맑은 고딕" w:hAnsi="맑은 고딕" w:cs="맑은 고딕" w:eastAsia="맑은 고딕"/>
-                <w:color w:val="auto"/>
-                <w:spacing w:val="0"/>
-                <w:position w:val="0"/>
-                <w:sz w:val="20"/>
-                <w:shd w:fill="auto" w:val="clear"/>
-              </w:rPr>
-              <w:t xml:space="preserve">    운석이 플레이어에게 부딫힌다면</w:t>
-            </w:r>
-          </w:p>
-          <w:p>
-            <w:pPr>
-              <w:spacing w:before="0" w:after="0" w:line="240"/>
-              <w:ind w:right="0" w:left="0" w:firstLine="0"/>
-              <w:jc w:val="both"/>
-              <w:rPr>
-                <w:rFonts w:ascii="맑은 고딕" w:hAnsi="맑은 고딕" w:cs="맑은 고딕" w:eastAsia="맑은 고딕"/>
-                <w:color w:val="auto"/>
-                <w:spacing w:val="0"/>
-                <w:position w:val="0"/>
-                <w:sz w:val="20"/>
-                <w:shd w:fill="auto" w:val="clear"/>
-              </w:rPr>
-            </w:pPr>
-            <w:r>
-              <w:rPr>
-                <w:rFonts w:ascii="맑은 고딕" w:hAnsi="맑은 고딕" w:cs="맑은 고딕" w:eastAsia="맑은 고딕"/>
-                <w:color w:val="auto"/>
-                <w:spacing w:val="0"/>
-                <w:position w:val="0"/>
-                <w:sz w:val="20"/>
-                <w:shd w:fill="auto" w:val="clear"/>
-              </w:rPr>
-              <w:t xml:space="preserve">    데미지가 3 데미지로 즉시 바로 게임 오버가 됩니다</w:t>
-            </w:r>
-          </w:p>
-          <w:p>
-            <w:pPr>
-              <w:spacing w:before="0" w:after="0" w:line="240"/>
-              <w:ind w:right="0" w:left="0" w:firstLine="0"/>
-              <w:jc w:val="both"/>
-              <w:rPr>
-                <w:rFonts w:ascii="맑은 고딕" w:hAnsi="맑은 고딕" w:cs="맑은 고딕" w:eastAsia="맑은 고딕"/>
-                <w:color w:val="auto"/>
-                <w:spacing w:val="0"/>
-                <w:position w:val="0"/>
-                <w:sz w:val="20"/>
-                <w:shd w:fill="auto" w:val="clear"/>
-              </w:rPr>
-            </w:pPr>
-          </w:p>
-          <w:p>
-            <w:pPr>
-              <w:spacing w:before="0" w:after="0" w:line="240"/>
-              <w:ind w:right="0" w:left="0" w:firstLine="0"/>
-              <w:jc w:val="both"/>
-              <w:rPr>
-                <w:rFonts w:ascii="맑은 고딕" w:hAnsi="맑은 고딕" w:cs="맑은 고딕" w:eastAsia="맑은 고딕"/>
-                <w:color w:val="auto"/>
-                <w:spacing w:val="0"/>
-                <w:position w:val="0"/>
-                <w:sz w:val="20"/>
-                <w:shd w:fill="auto" w:val="clear"/>
-              </w:rPr>
-            </w:pPr>
-          </w:p>
-          <w:p>
-            <w:pPr>
-              <w:spacing w:before="0" w:after="0" w:line="240"/>
-              <w:ind w:right="0" w:left="0" w:firstLine="0"/>
-              <w:jc w:val="both"/>
-              <w:rPr>
-                <w:rFonts w:ascii="맑은 고딕" w:hAnsi="맑은 고딕" w:cs="맑은 고딕" w:eastAsia="맑은 고딕"/>
-                <w:color w:val="auto"/>
-                <w:spacing w:val="0"/>
-                <w:position w:val="0"/>
-                <w:sz w:val="20"/>
-                <w:shd w:fill="auto" w:val="clear"/>
-              </w:rPr>
-            </w:pPr>
-            <w:r>
-              <w:rPr>
-                <w:rFonts w:ascii="맑은 고딕" w:hAnsi="맑은 고딕" w:cs="맑은 고딕" w:eastAsia="맑은 고딕"/>
-                <w:color w:val="auto"/>
-                <w:spacing w:val="0"/>
-                <w:position w:val="0"/>
-                <w:sz w:val="20"/>
-                <w:shd w:fill="auto" w:val="clear"/>
-              </w:rPr>
-              <w:t xml:space="preserve">적을 잡고 버티다 보면 15미터 마다</w:t>
-            </w:r>
-          </w:p>
-          <w:p>
-            <w:pPr>
-              <w:spacing w:before="0" w:after="0" w:line="240"/>
-              <w:ind w:right="0" w:left="0" w:firstLine="0"/>
-              <w:jc w:val="both"/>
-              <w:rPr>
-                <w:rFonts w:ascii="맑은 고딕" w:hAnsi="맑은 고딕" w:cs="맑은 고딕" w:eastAsia="맑은 고딕"/>
-                <w:color w:val="auto"/>
-                <w:spacing w:val="0"/>
-                <w:position w:val="0"/>
-                <w:sz w:val="20"/>
-                <w:shd w:fill="auto" w:val="clear"/>
-              </w:rPr>
-            </w:pPr>
-            <w:r>
-              <w:rPr>
-                <w:rFonts w:ascii="맑은 고딕" w:hAnsi="맑은 고딕" w:cs="맑은 고딕" w:eastAsia="맑은 고딕"/>
-                <w:b/>
-                <w:color w:val="auto"/>
-                <w:spacing w:val="0"/>
-                <w:position w:val="0"/>
-                <w:sz w:val="20"/>
-                <w:shd w:fill="auto" w:val="clear"/>
-              </w:rPr>
-              <w:t xml:space="preserve">보스 스테이지</w:t>
-            </w:r>
-            <w:r>
-              <w:rPr>
-                <w:rFonts w:ascii="맑은 고딕" w:hAnsi="맑은 고딕" w:cs="맑은 고딕" w:eastAsia="맑은 고딕"/>
-                <w:color w:val="auto"/>
-                <w:spacing w:val="0"/>
-                <w:position w:val="0"/>
-                <w:sz w:val="20"/>
-                <w:shd w:fill="auto" w:val="clear"/>
-              </w:rPr>
-              <w:t xml:space="preserve">가 시작 됩니다</w:t>
-            </w:r>
-          </w:p>
-          <w:p>
-            <w:pPr>
-              <w:spacing w:before="0" w:after="0" w:line="240"/>
-              <w:ind w:right="0" w:left="0" w:firstLine="0"/>
-              <w:jc w:val="both"/>
-              <w:rPr>
-                <w:rFonts w:ascii="맑은 고딕" w:hAnsi="맑은 고딕" w:cs="맑은 고딕" w:eastAsia="맑은 고딕"/>
-                <w:color w:val="auto"/>
-                <w:spacing w:val="0"/>
-                <w:position w:val="0"/>
-                <w:sz w:val="20"/>
-                <w:shd w:fill="auto" w:val="clear"/>
-              </w:rPr>
-            </w:pPr>
-          </w:p>
-          <w:p>
-            <w:pPr>
-              <w:spacing w:before="0" w:after="0" w:line="240"/>
-              <w:ind w:right="0" w:left="0" w:firstLine="0"/>
-              <w:jc w:val="both"/>
-              <w:rPr>
-                <w:rFonts w:ascii="맑은 고딕" w:hAnsi="맑은 고딕" w:cs="맑은 고딕" w:eastAsia="맑은 고딕"/>
-                <w:color w:val="auto"/>
-                <w:spacing w:val="0"/>
-                <w:position w:val="0"/>
-                <w:sz w:val="20"/>
-                <w:shd w:fill="auto" w:val="clear"/>
-              </w:rPr>
-            </w:pPr>
-            <w:r>
-              <w:rPr>
-                <w:rFonts w:ascii="맑은 고딕" w:hAnsi="맑은 고딕" w:cs="맑은 고딕" w:eastAsia="맑은 고딕"/>
-                <w:color w:val="auto"/>
-                <w:spacing w:val="0"/>
-                <w:position w:val="0"/>
-                <w:sz w:val="20"/>
-                <w:shd w:fill="auto" w:val="clear"/>
-              </w:rPr>
-              <w:t xml:space="preserve">보스는 다른 적들과 다르게 많은 체력과</w:t>
-            </w:r>
-          </w:p>
-          <w:p>
-            <w:pPr>
-              <w:spacing w:before="0" w:after="0" w:line="240"/>
-              <w:ind w:right="0" w:left="0" w:firstLine="0"/>
-              <w:jc w:val="both"/>
-              <w:rPr>
-                <w:rFonts w:ascii="맑은 고딕" w:hAnsi="맑은 고딕" w:cs="맑은 고딕" w:eastAsia="맑은 고딕"/>
-                <w:color w:val="auto"/>
-                <w:spacing w:val="0"/>
-                <w:position w:val="0"/>
-                <w:sz w:val="20"/>
-                <w:shd w:fill="auto" w:val="clear"/>
-              </w:rPr>
-            </w:pPr>
-            <w:r>
-              <w:rPr>
-                <w:rFonts w:ascii="맑은 고딕" w:hAnsi="맑은 고딕" w:cs="맑은 고딕" w:eastAsia="맑은 고딕"/>
-                <w:b/>
-                <w:color w:val="auto"/>
-                <w:spacing w:val="0"/>
-                <w:position w:val="0"/>
-                <w:sz w:val="20"/>
-                <w:shd w:fill="auto" w:val="clear"/>
-              </w:rPr>
-              <w:t xml:space="preserve">3가지의 총알 패턴</w:t>
-            </w:r>
-            <w:r>
-              <w:rPr>
-                <w:rFonts w:ascii="맑은 고딕" w:hAnsi="맑은 고딕" w:cs="맑은 고딕" w:eastAsia="맑은 고딕"/>
-                <w:color w:val="auto"/>
-                <w:spacing w:val="0"/>
-                <w:position w:val="0"/>
-                <w:sz w:val="20"/>
-                <w:shd w:fill="auto" w:val="clear"/>
-              </w:rPr>
-              <w:t xml:space="preserve">을</w:t>
-            </w:r>
-            <w:r>
-              <w:rPr>
-                <w:rFonts w:ascii="맑은 고딕" w:hAnsi="맑은 고딕" w:cs="맑은 고딕" w:eastAsia="맑은 고딕"/>
-                <w:b/>
-                <w:color w:val="auto"/>
-                <w:spacing w:val="0"/>
-                <w:position w:val="0"/>
-                <w:sz w:val="20"/>
-                <w:shd w:fill="auto" w:val="clear"/>
-              </w:rPr>
-              <w:t xml:space="preserve"> </w:t>
-            </w:r>
-            <w:r>
-              <w:rPr>
-                <w:rFonts w:ascii="맑은 고딕" w:hAnsi="맑은 고딕" w:cs="맑은 고딕" w:eastAsia="맑은 고딕"/>
-                <w:color w:val="auto"/>
-                <w:spacing w:val="0"/>
-                <w:position w:val="0"/>
-                <w:sz w:val="20"/>
-                <w:shd w:fill="auto" w:val="clear"/>
-              </w:rPr>
-              <w:t xml:space="preserve">구사합니다</w:t>
-            </w:r>
-          </w:p>
-          <w:p>
-            <w:pPr>
-              <w:spacing w:before="0" w:after="0" w:line="240"/>
-              <w:ind w:right="0" w:left="0" w:firstLine="0"/>
-              <w:jc w:val="both"/>
-              <w:rPr>
-                <w:rFonts w:ascii="맑은 고딕" w:hAnsi="맑은 고딕" w:cs="맑은 고딕" w:eastAsia="맑은 고딕"/>
-                <w:color w:val="auto"/>
-                <w:spacing w:val="0"/>
-                <w:position w:val="0"/>
-                <w:sz w:val="20"/>
-                <w:shd w:fill="auto" w:val="clear"/>
-              </w:rPr>
-            </w:pPr>
-          </w:p>
-          <w:p>
-            <w:pPr>
-              <w:spacing w:before="0" w:after="0" w:line="240"/>
-              <w:ind w:right="0" w:left="0" w:firstLine="0"/>
-              <w:jc w:val="both"/>
-              <w:rPr>
-                <w:rFonts w:ascii="맑은 고딕" w:hAnsi="맑은 고딕" w:cs="맑은 고딕" w:eastAsia="맑은 고딕"/>
-                <w:color w:val="auto"/>
-                <w:spacing w:val="0"/>
-                <w:position w:val="0"/>
-                <w:sz w:val="20"/>
-                <w:shd w:fill="auto" w:val="clear"/>
-              </w:rPr>
-            </w:pPr>
-            <w:r>
-              <w:rPr>
-                <w:rFonts w:ascii="맑은 고딕" w:hAnsi="맑은 고딕" w:cs="맑은 고딕" w:eastAsia="맑은 고딕"/>
-                <w:b/>
-                <w:color w:val="auto"/>
-                <w:spacing w:val="0"/>
-                <w:position w:val="0"/>
-                <w:sz w:val="20"/>
-                <w:shd w:fill="auto" w:val="clear"/>
-              </w:rPr>
-              <w:t xml:space="preserve"># 보스의 총알 패턴</w:t>
-            </w:r>
-          </w:p>
-          <w:p>
-            <w:pPr>
-              <w:spacing w:before="0" w:after="0" w:line="240"/>
-              <w:ind w:right="0" w:left="0" w:firstLine="0"/>
-              <w:jc w:val="both"/>
-              <w:rPr>
-                <w:rFonts w:ascii="맑은 고딕" w:hAnsi="맑은 고딕" w:cs="맑은 고딕" w:eastAsia="맑은 고딕"/>
-                <w:color w:val="auto"/>
-                <w:spacing w:val="0"/>
-                <w:position w:val="0"/>
-                <w:sz w:val="20"/>
-                <w:shd w:fill="auto" w:val="clear"/>
-              </w:rPr>
-            </w:pPr>
-            <w:r>
-              <w:rPr>
-                <w:rFonts w:ascii="맑은 고딕" w:hAnsi="맑은 고딕" w:cs="맑은 고딕" w:eastAsia="맑은 고딕"/>
-                <w:color w:val="auto"/>
-                <w:spacing w:val="0"/>
-                <w:position w:val="0"/>
-                <w:sz w:val="20"/>
-                <w:shd w:fill="auto" w:val="clear"/>
-              </w:rPr>
-              <w:t xml:space="preserve">    1. 라이플 방식</w:t>
-            </w:r>
-          </w:p>
-          <w:p>
-            <w:pPr>
-              <w:spacing w:before="0" w:after="0" w:line="240"/>
-              <w:ind w:right="0" w:left="0" w:firstLine="0"/>
-              <w:jc w:val="both"/>
-              <w:rPr>
-                <w:rFonts w:ascii="맑은 고딕" w:hAnsi="맑은 고딕" w:cs="맑은 고딕" w:eastAsia="맑은 고딕"/>
-                <w:color w:val="auto"/>
-                <w:spacing w:val="0"/>
-                <w:position w:val="0"/>
-                <w:sz w:val="20"/>
-                <w:shd w:fill="auto" w:val="clear"/>
-              </w:rPr>
-            </w:pPr>
-            <w:r>
-              <w:rPr>
-                <w:rFonts w:ascii="맑은 고딕" w:hAnsi="맑은 고딕" w:cs="맑은 고딕" w:eastAsia="맑은 고딕"/>
-                <w:color w:val="auto"/>
-                <w:spacing w:val="0"/>
-                <w:position w:val="0"/>
-                <w:sz w:val="20"/>
-                <w:shd w:fill="auto" w:val="clear"/>
-              </w:rPr>
-              <w:t xml:space="preserve">    </w:t>
-            </w:r>
-            <w:r>
-              <w:rPr>
-                <w:rFonts w:ascii="맑은 고딕" w:hAnsi="맑은 고딕" w:cs="맑은 고딕" w:eastAsia="맑은 고딕"/>
-                <w:color w:val="auto"/>
-                <w:spacing w:val="0"/>
-                <w:position w:val="0"/>
-                <w:sz w:val="20"/>
-                <w:shd w:fill="auto" w:val="clear"/>
-              </w:rPr>
-              <w:t xml:space="preserve">ㄴ 플레이어를 향해 약 10~15 발 를 발사합니다</w:t>
-            </w:r>
-          </w:p>
-          <w:p>
-            <w:pPr>
-              <w:spacing w:before="0" w:after="0" w:line="240"/>
-              <w:ind w:right="0" w:left="0" w:firstLine="0"/>
-              <w:jc w:val="both"/>
-              <w:rPr>
-                <w:rFonts w:ascii="맑은 고딕" w:hAnsi="맑은 고딕" w:cs="맑은 고딕" w:eastAsia="맑은 고딕"/>
-                <w:color w:val="auto"/>
-                <w:spacing w:val="0"/>
-                <w:position w:val="0"/>
-                <w:sz w:val="20"/>
-                <w:shd w:fill="auto" w:val="clear"/>
-              </w:rPr>
-            </w:pPr>
-          </w:p>
-          <w:p>
-            <w:pPr>
-              <w:spacing w:before="0" w:after="0" w:line="240"/>
-              <w:ind w:right="0" w:left="0" w:firstLine="0"/>
-              <w:jc w:val="both"/>
-              <w:rPr>
-                <w:rFonts w:ascii="맑은 고딕" w:hAnsi="맑은 고딕" w:cs="맑은 고딕" w:eastAsia="맑은 고딕"/>
-                <w:color w:val="auto"/>
-                <w:spacing w:val="0"/>
-                <w:position w:val="0"/>
-                <w:sz w:val="20"/>
-                <w:shd w:fill="auto" w:val="clear"/>
-              </w:rPr>
-            </w:pPr>
-            <w:r>
-              <w:rPr>
-                <w:rFonts w:ascii="맑은 고딕" w:hAnsi="맑은 고딕" w:cs="맑은 고딕" w:eastAsia="맑은 고딕"/>
-                <w:color w:val="auto"/>
-                <w:spacing w:val="0"/>
-                <w:position w:val="0"/>
-                <w:sz w:val="20"/>
-                <w:shd w:fill="auto" w:val="clear"/>
-              </w:rPr>
-              <w:t xml:space="preserve">    2. 샷건 방식</w:t>
-            </w:r>
-          </w:p>
-          <w:p>
-            <w:pPr>
-              <w:spacing w:before="0" w:after="0" w:line="240"/>
-              <w:ind w:right="0" w:left="0" w:firstLine="0"/>
-              <w:jc w:val="both"/>
-              <w:rPr>
-                <w:rFonts w:ascii="맑은 고딕" w:hAnsi="맑은 고딕" w:cs="맑은 고딕" w:eastAsia="맑은 고딕"/>
-                <w:color w:val="auto"/>
-                <w:spacing w:val="0"/>
-                <w:position w:val="0"/>
-                <w:sz w:val="20"/>
-                <w:shd w:fill="auto" w:val="clear"/>
-              </w:rPr>
-            </w:pPr>
-            <w:r>
-              <w:rPr>
-                <w:rFonts w:ascii="맑은 고딕" w:hAnsi="맑은 고딕" w:cs="맑은 고딕" w:eastAsia="맑은 고딕"/>
-                <w:color w:val="auto"/>
-                <w:spacing w:val="0"/>
-                <w:position w:val="0"/>
-                <w:sz w:val="20"/>
-                <w:shd w:fill="auto" w:val="clear"/>
-              </w:rPr>
-              <w:t xml:space="preserve">    </w:t>
-            </w:r>
-            <w:r>
-              <w:rPr>
-                <w:rFonts w:ascii="맑은 고딕" w:hAnsi="맑은 고딕" w:cs="맑은 고딕" w:eastAsia="맑은 고딕"/>
-                <w:color w:val="auto"/>
-                <w:spacing w:val="0"/>
-                <w:position w:val="0"/>
-                <w:sz w:val="20"/>
-                <w:shd w:fill="auto" w:val="clear"/>
-              </w:rPr>
-              <w:t xml:space="preserve">ㄴ 플레이어를 향해 60 각도로 8~12 발을 발사합니다</w:t>
-            </w:r>
-          </w:p>
-          <w:p>
-            <w:pPr>
-              <w:spacing w:before="0" w:after="0" w:line="240"/>
-              <w:ind w:right="0" w:left="0" w:firstLine="0"/>
-              <w:jc w:val="both"/>
-              <w:rPr>
-                <w:rFonts w:ascii="맑은 고딕" w:hAnsi="맑은 고딕" w:cs="맑은 고딕" w:eastAsia="맑은 고딕"/>
-                <w:color w:val="auto"/>
-                <w:spacing w:val="0"/>
-                <w:position w:val="0"/>
-                <w:sz w:val="20"/>
-                <w:shd w:fill="auto" w:val="clear"/>
-              </w:rPr>
-            </w:pPr>
-          </w:p>
-          <w:p>
-            <w:pPr>
-              <w:spacing w:before="0" w:after="0" w:line="240"/>
-              <w:ind w:right="0" w:left="0" w:firstLine="0"/>
-              <w:jc w:val="both"/>
-              <w:rPr>
-                <w:rFonts w:ascii="맑은 고딕" w:hAnsi="맑은 고딕" w:cs="맑은 고딕" w:eastAsia="맑은 고딕"/>
-                <w:color w:val="auto"/>
-                <w:spacing w:val="0"/>
-                <w:position w:val="0"/>
-                <w:sz w:val="20"/>
-                <w:shd w:fill="auto" w:val="clear"/>
-              </w:rPr>
-            </w:pPr>
-            <w:r>
-              <w:rPr>
-                <w:rFonts w:ascii="맑은 고딕" w:hAnsi="맑은 고딕" w:cs="맑은 고딕" w:eastAsia="맑은 고딕"/>
-                <w:color w:val="auto"/>
-                <w:spacing w:val="0"/>
-                <w:position w:val="0"/>
-                <w:sz w:val="20"/>
-                <w:shd w:fill="auto" w:val="clear"/>
-              </w:rPr>
-              <w:t xml:space="preserve">    3. 폭탄 방식</w:t>
-            </w:r>
-          </w:p>
-          <w:p>
-            <w:pPr>
-              <w:spacing w:before="0" w:after="0" w:line="240"/>
-              <w:ind w:right="0" w:left="0" w:firstLine="0"/>
-              <w:jc w:val="both"/>
-              <w:rPr>
-                <w:rFonts w:ascii="맑은 고딕" w:hAnsi="맑은 고딕" w:cs="맑은 고딕" w:eastAsia="맑은 고딕"/>
-                <w:color w:val="auto"/>
-                <w:spacing w:val="0"/>
-                <w:position w:val="0"/>
-                <w:sz w:val="20"/>
-                <w:shd w:fill="auto" w:val="clear"/>
-              </w:rPr>
-            </w:pPr>
-            <w:r>
-              <w:rPr>
-                <w:rFonts w:ascii="맑은 고딕" w:hAnsi="맑은 고딕" w:cs="맑은 고딕" w:eastAsia="맑은 고딕"/>
-                <w:color w:val="auto"/>
-                <w:spacing w:val="0"/>
-                <w:position w:val="0"/>
-                <w:sz w:val="20"/>
-                <w:shd w:fill="auto" w:val="clear"/>
-              </w:rPr>
-              <w:t xml:space="preserve">    </w:t>
-            </w:r>
-            <w:r>
-              <w:rPr>
-                <w:rFonts w:ascii="맑은 고딕" w:hAnsi="맑은 고딕" w:cs="맑은 고딕" w:eastAsia="맑은 고딕"/>
-                <w:color w:val="auto"/>
-                <w:spacing w:val="0"/>
-                <w:position w:val="0"/>
-                <w:sz w:val="20"/>
-                <w:shd w:fill="auto" w:val="clear"/>
-              </w:rPr>
-              <w:t xml:space="preserve">ㄴ 플레이어를 향해 조금 큰 2~3 개의 총알을 발사후</w:t>
-            </w:r>
-          </w:p>
-          <w:p>
-            <w:pPr>
-              <w:spacing w:before="0" w:after="0" w:line="240"/>
-              <w:ind w:right="0" w:left="0" w:firstLine="0"/>
-              <w:jc w:val="both"/>
-              <w:rPr>
-                <w:rFonts w:ascii="맑은 고딕" w:hAnsi="맑은 고딕" w:cs="맑은 고딕" w:eastAsia="맑은 고딕"/>
-                <w:color w:val="auto"/>
-                <w:spacing w:val="0"/>
-                <w:position w:val="0"/>
-                <w:sz w:val="20"/>
-                <w:shd w:fill="auto" w:val="clear"/>
-              </w:rPr>
-            </w:pPr>
-            <w:r>
-              <w:rPr>
-                <w:rFonts w:ascii="맑은 고딕" w:hAnsi="맑은 고딕" w:cs="맑은 고딕" w:eastAsia="맑은 고딕"/>
-                <w:color w:val="auto"/>
-                <w:spacing w:val="0"/>
-                <w:position w:val="0"/>
-                <w:sz w:val="20"/>
-                <w:shd w:fill="auto" w:val="clear"/>
-              </w:rPr>
-              <w:t xml:space="preserve">        발사했을때의 플레이어의 위치에 도달 했다면 터지며</w:t>
-            </w:r>
-          </w:p>
-          <w:p>
-            <w:pPr>
-              <w:spacing w:before="0" w:after="0" w:line="240"/>
-              <w:ind w:right="0" w:left="0" w:firstLine="0"/>
-              <w:jc w:val="both"/>
-              <w:rPr>
-                <w:rFonts w:ascii="맑은 고딕" w:hAnsi="맑은 고딕" w:cs="맑은 고딕" w:eastAsia="맑은 고딕"/>
-                <w:color w:val="auto"/>
-                <w:spacing w:val="0"/>
-                <w:position w:val="0"/>
-                <w:sz w:val="20"/>
-                <w:shd w:fill="auto" w:val="clear"/>
-              </w:rPr>
-            </w:pPr>
-            <w:r>
-              <w:rPr>
-                <w:rFonts w:ascii="맑은 고딕" w:hAnsi="맑은 고딕" w:cs="맑은 고딕" w:eastAsia="맑은 고딕"/>
-                <w:color w:val="auto"/>
-                <w:spacing w:val="0"/>
-                <w:position w:val="0"/>
-                <w:sz w:val="20"/>
-                <w:shd w:fill="auto" w:val="clear"/>
-              </w:rPr>
-              <w:t xml:space="preserve">        4~6개의 총알이 </w:t>
-            </w:r>
-            <w:r>
-              <w:rPr>
-                <w:rFonts w:ascii="맑은 고딕" w:hAnsi="맑은 고딕" w:cs="맑은 고딕" w:eastAsia="맑은 고딕"/>
-                <w:b/>
-                <w:color w:val="auto"/>
-                <w:spacing w:val="0"/>
-                <w:position w:val="0"/>
-                <w:sz w:val="20"/>
-                <w:shd w:fill="auto" w:val="clear"/>
-              </w:rPr>
-              <w:t xml:space="preserve">랜덤</w:t>
-            </w:r>
-            <w:r>
-              <w:rPr>
-                <w:rFonts w:ascii="맑은 고딕" w:hAnsi="맑은 고딕" w:cs="맑은 고딕" w:eastAsia="맑은 고딕"/>
-                <w:color w:val="auto"/>
-                <w:spacing w:val="0"/>
-                <w:position w:val="0"/>
-                <w:sz w:val="20"/>
-                <w:shd w:fill="auto" w:val="clear"/>
-              </w:rPr>
-              <w:t xml:space="preserve">으로 퍼집니다</w:t>
-            </w:r>
-          </w:p>
-          <w:p>
-            <w:pPr>
-              <w:spacing w:before="0" w:after="0" w:line="240"/>
-              <w:ind w:right="0" w:left="0" w:firstLine="0"/>
-              <w:jc w:val="both"/>
-              <w:rPr>
-                <w:rFonts w:ascii="맑은 고딕" w:hAnsi="맑은 고딕" w:cs="맑은 고딕" w:eastAsia="맑은 고딕"/>
-                <w:color w:val="auto"/>
-                <w:spacing w:val="0"/>
-                <w:position w:val="0"/>
-                <w:sz w:val="20"/>
-                <w:shd w:fill="auto" w:val="clear"/>
-              </w:rPr>
-            </w:pPr>
-          </w:p>
-          <w:p>
-            <w:pPr>
-              <w:spacing w:before="0" w:after="0" w:line="240"/>
-              <w:ind w:right="0" w:left="0" w:firstLine="0"/>
-              <w:jc w:val="both"/>
-              <w:rPr>
-                <w:rFonts w:ascii="맑은 고딕" w:hAnsi="맑은 고딕" w:cs="맑은 고딕" w:eastAsia="맑은 고딕"/>
-                <w:color w:val="auto"/>
-                <w:spacing w:val="0"/>
-                <w:position w:val="0"/>
-                <w:sz w:val="20"/>
-                <w:shd w:fill="auto" w:val="clear"/>
-              </w:rPr>
-            </w:pPr>
-            <w:r>
-              <w:rPr>
-                <w:rFonts w:ascii="맑은 고딕" w:hAnsi="맑은 고딕" w:cs="맑은 고딕" w:eastAsia="맑은 고딕"/>
-                <w:color w:val="auto"/>
-                <w:spacing w:val="0"/>
-                <w:position w:val="0"/>
-                <w:sz w:val="20"/>
-                <w:shd w:fill="auto" w:val="clear"/>
-              </w:rPr>
-              <w:t xml:space="preserve">보스을 </w:t>
-            </w:r>
-            <w:r>
-              <w:rPr>
-                <w:rFonts w:ascii="맑은 고딕" w:hAnsi="맑은 고딕" w:cs="맑은 고딕" w:eastAsia="맑은 고딕"/>
-                <w:b/>
-                <w:color w:val="auto"/>
-                <w:spacing w:val="0"/>
-                <w:position w:val="0"/>
-                <w:sz w:val="20"/>
-                <w:shd w:fill="auto" w:val="clear"/>
-              </w:rPr>
-              <w:t xml:space="preserve">쓰러트린다면</w:t>
-            </w:r>
-          </w:p>
-          <w:p>
-            <w:pPr>
-              <w:spacing w:before="0" w:after="0" w:line="240"/>
-              <w:ind w:right="0" w:left="0" w:firstLine="0"/>
-              <w:jc w:val="both"/>
-              <w:rPr>
-                <w:rFonts w:ascii="맑은 고딕" w:hAnsi="맑은 고딕" w:cs="맑은 고딕" w:eastAsia="맑은 고딕"/>
-                <w:color w:val="auto"/>
-                <w:spacing w:val="0"/>
-                <w:position w:val="0"/>
-                <w:sz w:val="20"/>
-                <w:shd w:fill="auto" w:val="clear"/>
-              </w:rPr>
-            </w:pPr>
-            <w:r>
-              <w:rPr>
-                <w:rFonts w:ascii="맑은 고딕" w:hAnsi="맑은 고딕" w:cs="맑은 고딕" w:eastAsia="맑은 고딕"/>
-                <w:color w:val="auto"/>
-                <w:spacing w:val="0"/>
-                <w:position w:val="0"/>
-                <w:sz w:val="20"/>
-                <w:shd w:fill="auto" w:val="clear"/>
-              </w:rPr>
-              <w:t xml:space="preserve">    </w:t>
-            </w:r>
-            <w:r>
-              <w:rPr>
-                <w:rFonts w:ascii="맑은 고딕" w:hAnsi="맑은 고딕" w:cs="맑은 고딕" w:eastAsia="맑은 고딕"/>
-                <w:b/>
-                <w:color w:val="auto"/>
-                <w:spacing w:val="0"/>
-                <w:position w:val="0"/>
-                <w:sz w:val="20"/>
-                <w:shd w:fill="auto" w:val="clear"/>
-              </w:rPr>
-              <w:t xml:space="preserve">점수 </w:t>
-            </w:r>
-            <w:r>
-              <w:rPr>
-                <w:rFonts w:ascii="맑은 고딕" w:hAnsi="맑은 고딕" w:cs="맑은 고딕" w:eastAsia="맑은 고딕"/>
-                <w:color w:val="auto"/>
-                <w:spacing w:val="0"/>
-                <w:position w:val="0"/>
-                <w:sz w:val="20"/>
-                <w:shd w:fill="auto" w:val="clear"/>
-              </w:rPr>
               <w:t xml:space="preserve">2000점을 얻고</w:t>
             </w:r>
           </w:p>
@@ -2914,7 +2895,18 @@
                 <w:sz w:val="20"/>
                 <w:shd w:fill="auto" w:val="clear"/>
               </w:rPr>
-              <w:t xml:space="preserve">    게임이 계속 굴러 갑니다</w:t>
+              <w:t xml:space="preserve">    게임이 계속 </w:t>
+            </w:r>
+            <w:r>
+              <w:rPr>
+                <w:rFonts w:ascii="맑은 고딕" w:hAnsi="맑은 고딕" w:cs="맑은 고딕" w:eastAsia="맑은 고딕"/>
+                <w:color w:val="auto"/>
+                <w:spacing w:val="0"/>
+                <w:position w:val="0"/>
+                <w:sz w:val="20"/>
+                <w:shd w:fill="auto" w:val="clear"/>
+              </w:rPr>
+              <w:t xml:space="preserve">진행 됩니다</w:t>
             </w:r>
           </w:p>
           <w:p>
@@ -3472,33 +3464,33 @@
                 <w:sz w:val="20"/>
                 <w:shd w:fill="auto" w:val="clear"/>
               </w:rPr>
-              <w:t xml:space="preserve">5. 웨이브 시스템</w:t>
-            </w:r>
-          </w:p>
-          <w:p>
-            <w:pPr>
-              <w:spacing w:before="0" w:after="0" w:line="240"/>
-              <w:ind w:right="0" w:left="0" w:firstLine="0"/>
-              <w:jc w:val="both"/>
-              <w:rPr>
-                <w:rFonts w:ascii="맑은 고딕" w:hAnsi="맑은 고딕" w:cs="맑은 고딕" w:eastAsia="맑은 고딕"/>
-                <w:color w:val="auto"/>
-                <w:spacing w:val="0"/>
-                <w:position w:val="0"/>
-                <w:sz w:val="20"/>
-                <w:shd w:fill="auto" w:val="clear"/>
-              </w:rPr>
-            </w:pPr>
-            <w:r>
-              <w:rPr>
-                <w:rFonts w:ascii="맑은 고딕" w:hAnsi="맑은 고딕" w:cs="맑은 고딕" w:eastAsia="맑은 고딕"/>
-                <w:color w:val="auto"/>
-                <w:spacing w:val="0"/>
-                <w:position w:val="0"/>
-                <w:sz w:val="20"/>
-                <w:shd w:fill="auto" w:val="clear"/>
-              </w:rPr>
-              <w:t xml:space="preserve">6. 재시작 시스템</w:t>
+              <w:t xml:space="preserve">5. 재시작 시스템</w:t>
+            </w:r>
+          </w:p>
+          <w:p>
+            <w:pPr>
+              <w:spacing w:before="0" w:after="0" w:line="240"/>
+              <w:ind w:right="0" w:left="0" w:firstLine="0"/>
+              <w:jc w:val="both"/>
+              <w:rPr>
+                <w:rFonts w:ascii="맑은 고딕" w:hAnsi="맑은 고딕" w:cs="맑은 고딕" w:eastAsia="맑은 고딕"/>
+                <w:color w:val="auto"/>
+                <w:spacing w:val="0"/>
+                <w:position w:val="0"/>
+                <w:sz w:val="20"/>
+                <w:shd w:fill="auto" w:val="clear"/>
+              </w:rPr>
+            </w:pPr>
+            <w:r>
+              <w:rPr>
+                <w:rFonts w:ascii="맑은 고딕" w:hAnsi="맑은 고딕" w:cs="맑은 고딕" w:eastAsia="맑은 고딕"/>
+                <w:color w:val="auto"/>
+                <w:spacing w:val="0"/>
+                <w:position w:val="0"/>
+                <w:sz w:val="20"/>
+                <w:shd w:fill="auto" w:val="clear"/>
+              </w:rPr>
+              <w:t xml:space="preserve">6. 해상도 시스템</w:t>
             </w:r>
           </w:p>
           <w:p>
@@ -3535,7 +3527,7 @@
                 <w:sz w:val="20"/>
                 <w:shd w:fill="auto" w:val="clear"/>
               </w:rPr>
-              <w:t xml:space="preserve">해상도 시스템</w:t>
+              <w:t xml:space="preserve">설정 시스템</w:t>
             </w:r>
           </w:p>
           <w:p>

</xml_diff>